<commit_message>
Updated QUALITY Resources for the Blind SQAP.docx
</commit_message>
<xml_diff>
--- a/documentation/quality/QUALITY Resources for the Blind SQAP.docx
+++ b/documentation/quality/QUALITY Resources for the Blind SQAP.docx
@@ -55,7 +55,6 @@
                     <w:rFonts w:asciiTheme="majorHAnsi" w:eastAsiaTheme="majorEastAsia" w:hAnsiTheme="majorHAnsi" w:cstheme="majorBidi"/>
                     <w:caps/>
                     <w:noProof/>
-                    <w:lang w:val="en-PH" w:eastAsia="en-PH"/>
                   </w:rPr>
                   <w:drawing>
                     <wp:inline distT="0" distB="0" distL="0" distR="0">
@@ -141,7 +140,6 @@
                     <w:rFonts w:asciiTheme="majorHAnsi" w:eastAsiaTheme="majorEastAsia" w:hAnsiTheme="majorHAnsi" w:cstheme="majorBidi"/>
                     <w:caps/>
                     <w:noProof/>
-                    <w:lang w:val="en-PH" w:eastAsia="en-PH"/>
                   </w:rPr>
                   <w:drawing>
                     <wp:inline distT="0" distB="0" distL="0" distR="0">
@@ -159,7 +157,7 @@
                               <pic:cNvPicPr/>
                             </pic:nvPicPr>
                             <pic:blipFill>
-                              <a:blip r:embed="rId10"/>
+                              <a:blip r:embed="rId10" cstate="print"/>
                               <a:stretch>
                                 <a:fillRect/>
                               </a:stretch>
@@ -196,9 +194,6 @@
                 </w:rPr>
                 <w:alias w:val="Title"/>
                 <w:id w:val="15524250"/>
-                <w:placeholder>
-                  <w:docPart w:val="94544768F47F4A068FF9BFBD5FC77E5D"/>
-                </w:placeholder>
                 <w:dataBinding w:prefixMappings="xmlns:ns0='http://schemas.openxmlformats.org/package/2006/metadata/core-properties' xmlns:ns1='http://purl.org/dc/elements/1.1/'" w:xpath="/ns0:coreProperties[1]/ns1:title[1]" w:storeItemID="{6C3C8BC8-F283-45AE-878A-BAB7291924A1}"/>
                 <w:text/>
               </w:sdtPr>
@@ -337,8 +332,20 @@
                     <w:sz w:val="32"/>
                     <w:szCs w:val="32"/>
                   </w:rPr>
-                  <w:t>Clarence Carillaga</w:t>
-                </w:r>
+                  <w:t xml:space="preserve">Clarence </w:t>
+                </w:r>
+                <w:proofErr w:type="spellStart"/>
+                <w:r>
+                  <w:rPr>
+                    <w:rFonts w:ascii="Times New Roman" w:hAnsi="Times New Roman" w:cs="Times New Roman"/>
+                    <w:b/>
+                    <w:bCs/>
+                    <w:sz w:val="32"/>
+                    <w:szCs w:val="32"/>
+                  </w:rPr>
+                  <w:t>Carillaga</w:t>
+                </w:r>
+                <w:proofErr w:type="spellEnd"/>
               </w:p>
               <w:p>
                 <w:pPr>
@@ -373,8 +380,20 @@
                     <w:sz w:val="32"/>
                     <w:szCs w:val="32"/>
                   </w:rPr>
-                  <w:t>Pauline Gabrielle De Ocampo</w:t>
-                </w:r>
+                  <w:t xml:space="preserve">Pauline Gabrielle De </w:t>
+                </w:r>
+                <w:proofErr w:type="spellStart"/>
+                <w:r>
+                  <w:rPr>
+                    <w:rFonts w:ascii="Times New Roman" w:hAnsi="Times New Roman" w:cs="Times New Roman"/>
+                    <w:b/>
+                    <w:bCs/>
+                    <w:sz w:val="32"/>
+                    <w:szCs w:val="32"/>
+                  </w:rPr>
+                  <w:t>Ocampo</w:t>
+                </w:r>
+                <w:proofErr w:type="spellEnd"/>
               </w:p>
               <w:p>
                 <w:pPr>
@@ -557,13 +576,6 @@
         </w:tbl>
         <w:sdt>
           <w:sdtPr>
-            <w:id w:val="1559893076"/>
-            <w:docPartObj>
-              <w:docPartGallery w:val="Table of Contents"/>
-              <w:docPartUnique/>
-            </w:docPartObj>
-          </w:sdtPr>
-          <w:sdtEndPr>
             <w:rPr>
               <w:rFonts w:asciiTheme="minorHAnsi" w:eastAsiaTheme="minorHAnsi" w:hAnsiTheme="minorHAnsi" w:cstheme="minorBidi"/>
               <w:b w:val="0"/>
@@ -573,7 +585,12 @@
               <w:szCs w:val="22"/>
               <w:lang w:val="en-PH"/>
             </w:rPr>
-          </w:sdtEndPr>
+            <w:id w:val="1559893076"/>
+            <w:docPartObj>
+              <w:docPartGallery w:val="Table of Contents"/>
+              <w:docPartUnique/>
+            </w:docPartObj>
+          </w:sdtPr>
           <w:sdtContent>
             <w:p>
               <w:pPr>
@@ -594,7 +611,7 @@
                   <w:noProof/>
                   <w:sz w:val="24"/>
                   <w:szCs w:val="24"/>
-                  <w:lang w:eastAsia="en-PH"/>
+                  <w:lang w:val="en-US"/>
                 </w:rPr>
               </w:pPr>
               <w:r>
@@ -606,7 +623,7 @@
               <w:r>
                 <w:fldChar w:fldCharType="separate"/>
               </w:r>
-              <w:hyperlink w:anchor="_Toc416036637" w:history="1">
+              <w:hyperlink w:anchor="_Toc416095222" w:history="1">
                 <w:r>
                   <w:rPr>
                     <w:rStyle w:val="Hyperlink"/>
@@ -645,7 +662,7 @@
                     <w:sz w:val="24"/>
                     <w:szCs w:val="24"/>
                   </w:rPr>
-                  <w:instrText xml:space="preserve"> PAGEREF _Toc416036637 \h </w:instrText>
+                  <w:instrText xml:space="preserve"> PAGEREF _Toc416095222 \h </w:instrText>
                 </w:r>
                 <w:r>
                   <w:rPr>
@@ -699,10 +716,10 @@
                   <w:noProof/>
                   <w:sz w:val="24"/>
                   <w:szCs w:val="24"/>
-                  <w:lang w:eastAsia="en-PH"/>
+                  <w:lang w:val="en-US"/>
                 </w:rPr>
               </w:pPr>
-              <w:hyperlink w:anchor="_Toc416036638" w:history="1">
+              <w:hyperlink w:anchor="_Toc416095223" w:history="1">
                 <w:r>
                   <w:rPr>
                     <w:rStyle w:val="Hyperlink"/>
@@ -741,7 +758,7 @@
                     <w:sz w:val="24"/>
                     <w:szCs w:val="24"/>
                   </w:rPr>
-                  <w:instrText xml:space="preserve"> PAGEREF _Toc416036638 \h </w:instrText>
+                  <w:instrText xml:space="preserve"> PAGEREF _Toc416095223 \h </w:instrText>
                 </w:r>
                 <w:r>
                   <w:rPr>
@@ -795,10 +812,10 @@
                   <w:noProof/>
                   <w:sz w:val="24"/>
                   <w:szCs w:val="24"/>
-                  <w:lang w:eastAsia="en-PH"/>
+                  <w:lang w:val="en-US"/>
                 </w:rPr>
               </w:pPr>
-              <w:hyperlink w:anchor="_Toc416036639" w:history="1">
+              <w:hyperlink w:anchor="_Toc416095224" w:history="1">
                 <w:r>
                   <w:rPr>
                     <w:rStyle w:val="Hyperlink"/>
@@ -837,7 +854,7 @@
                     <w:sz w:val="24"/>
                     <w:szCs w:val="24"/>
                   </w:rPr>
-                  <w:instrText xml:space="preserve"> PAGEREF _Toc416036639 \h </w:instrText>
+                  <w:instrText xml:space="preserve"> PAGEREF _Toc416095224 \h </w:instrText>
                 </w:r>
                 <w:r>
                   <w:rPr>
@@ -891,10 +908,10 @@
                   <w:noProof/>
                   <w:sz w:val="24"/>
                   <w:szCs w:val="24"/>
-                  <w:lang w:eastAsia="en-PH"/>
+                  <w:lang w:val="en-US"/>
                 </w:rPr>
               </w:pPr>
-              <w:hyperlink w:anchor="_Toc416036640" w:history="1">
+              <w:hyperlink w:anchor="_Toc416095225" w:history="1">
                 <w:r>
                   <w:rPr>
                     <w:rStyle w:val="Hyperlink"/>
@@ -933,7 +950,7 @@
                     <w:sz w:val="24"/>
                     <w:szCs w:val="24"/>
                   </w:rPr>
-                  <w:instrText xml:space="preserve"> PAGEREF _Toc416036640 \h </w:instrText>
+                  <w:instrText xml:space="preserve"> PAGEREF _Toc416095225 \h </w:instrText>
                 </w:r>
                 <w:r>
                   <w:rPr>
@@ -987,10 +1004,10 @@
                   <w:noProof/>
                   <w:sz w:val="24"/>
                   <w:szCs w:val="24"/>
-                  <w:lang w:eastAsia="en-PH"/>
+                  <w:lang w:val="en-US"/>
                 </w:rPr>
               </w:pPr>
-              <w:hyperlink w:anchor="_Toc416036641" w:history="1">
+              <w:hyperlink w:anchor="_Toc416095226" w:history="1">
                 <w:r>
                   <w:rPr>
                     <w:rStyle w:val="Hyperlink"/>
@@ -1029,7 +1046,7 @@
                     <w:sz w:val="24"/>
                     <w:szCs w:val="24"/>
                   </w:rPr>
-                  <w:instrText xml:space="preserve"> PAGEREF _Toc416036641 \h </w:instrText>
+                  <w:instrText xml:space="preserve"> PAGEREF _Toc416095226 \h </w:instrText>
                 </w:r>
                 <w:r>
                   <w:rPr>
@@ -1083,10 +1100,10 @@
                   <w:noProof/>
                   <w:sz w:val="24"/>
                   <w:szCs w:val="24"/>
-                  <w:lang w:eastAsia="en-PH"/>
+                  <w:lang w:val="en-US"/>
                 </w:rPr>
               </w:pPr>
-              <w:hyperlink w:anchor="_Toc416036642" w:history="1">
+              <w:hyperlink w:anchor="_Toc416095227" w:history="1">
                 <w:r>
                   <w:rPr>
                     <w:rStyle w:val="Hyperlink"/>
@@ -1125,7 +1142,7 @@
                     <w:sz w:val="24"/>
                     <w:szCs w:val="24"/>
                   </w:rPr>
-                  <w:instrText xml:space="preserve"> PAGEREF _Toc416036642 \h </w:instrText>
+                  <w:instrText xml:space="preserve"> PAGEREF _Toc416095227 \h </w:instrText>
                 </w:r>
                 <w:r>
                   <w:rPr>
@@ -1179,10 +1196,10 @@
                   <w:noProof/>
                   <w:sz w:val="24"/>
                   <w:szCs w:val="24"/>
-                  <w:lang w:eastAsia="en-PH"/>
+                  <w:lang w:val="en-US"/>
                 </w:rPr>
               </w:pPr>
-              <w:hyperlink w:anchor="_Toc416036643" w:history="1">
+              <w:hyperlink w:anchor="_Toc416095228" w:history="1">
                 <w:r>
                   <w:rPr>
                     <w:rStyle w:val="Hyperlink"/>
@@ -1221,7 +1238,7 @@
                     <w:sz w:val="24"/>
                     <w:szCs w:val="24"/>
                   </w:rPr>
-                  <w:instrText xml:space="preserve"> PAGEREF _Toc416036643 \h </w:instrText>
+                  <w:instrText xml:space="preserve"> PAGEREF _Toc416095228 \h </w:instrText>
                 </w:r>
                 <w:r>
                   <w:rPr>
@@ -1275,10 +1292,10 @@
                   <w:noProof/>
                   <w:sz w:val="24"/>
                   <w:szCs w:val="24"/>
-                  <w:lang w:eastAsia="en-PH"/>
+                  <w:lang w:val="en-US"/>
                 </w:rPr>
               </w:pPr>
-              <w:hyperlink w:anchor="_Toc416036644" w:history="1">
+              <w:hyperlink w:anchor="_Toc416095229" w:history="1">
                 <w:r>
                   <w:rPr>
                     <w:rStyle w:val="Hyperlink"/>
@@ -1317,7 +1334,7 @@
                     <w:sz w:val="24"/>
                     <w:szCs w:val="24"/>
                   </w:rPr>
-                  <w:instrText xml:space="preserve"> PAGEREF _Toc416036644 \h </w:instrText>
+                  <w:instrText xml:space="preserve"> PAGEREF _Toc416095229 \h </w:instrText>
                 </w:r>
                 <w:r>
                   <w:rPr>
@@ -1371,10 +1388,10 @@
                   <w:noProof/>
                   <w:sz w:val="24"/>
                   <w:szCs w:val="24"/>
-                  <w:lang w:eastAsia="en-PH"/>
+                  <w:lang w:val="en-US"/>
                 </w:rPr>
               </w:pPr>
-              <w:hyperlink w:anchor="_Toc416036645" w:history="1">
+              <w:hyperlink w:anchor="_Toc416095230" w:history="1">
                 <w:r>
                   <w:rPr>
                     <w:rStyle w:val="Hyperlink"/>
@@ -1413,7 +1430,7 @@
                     <w:sz w:val="24"/>
                     <w:szCs w:val="24"/>
                   </w:rPr>
-                  <w:instrText xml:space="preserve"> PAGEREF _Toc416036645 \h </w:instrText>
+                  <w:instrText xml:space="preserve"> PAGEREF _Toc416095230 \h </w:instrText>
                 </w:r>
                 <w:r>
                   <w:rPr>
@@ -1467,10 +1484,10 @@
                   <w:noProof/>
                   <w:sz w:val="24"/>
                   <w:szCs w:val="24"/>
-                  <w:lang w:eastAsia="en-PH"/>
+                  <w:lang w:val="en-US"/>
                 </w:rPr>
               </w:pPr>
-              <w:hyperlink w:anchor="_Toc416036646" w:history="1">
+              <w:hyperlink w:anchor="_Toc416095231" w:history="1">
                 <w:r>
                   <w:rPr>
                     <w:rStyle w:val="Hyperlink"/>
@@ -1510,7 +1527,7 @@
                     <w:sz w:val="24"/>
                     <w:szCs w:val="24"/>
                   </w:rPr>
-                  <w:instrText xml:space="preserve"> PAGEREF _Toc416036646 \h </w:instrText>
+                  <w:instrText xml:space="preserve"> PAGEREF _Toc416095231 \h </w:instrText>
                 </w:r>
                 <w:r>
                   <w:rPr>
@@ -1564,10 +1581,10 @@
                   <w:noProof/>
                   <w:sz w:val="24"/>
                   <w:szCs w:val="24"/>
-                  <w:lang w:eastAsia="en-PH"/>
+                  <w:lang w:val="en-US"/>
                 </w:rPr>
               </w:pPr>
-              <w:hyperlink w:anchor="_Toc416036647" w:history="1">
+              <w:hyperlink w:anchor="_Toc416095232" w:history="1">
                 <w:r>
                   <w:rPr>
                     <w:rStyle w:val="Hyperlink"/>
@@ -1607,7 +1624,7 @@
                     <w:sz w:val="24"/>
                     <w:szCs w:val="24"/>
                   </w:rPr>
-                  <w:instrText xml:space="preserve"> PAGEREF _Toc416036647 \h </w:instrText>
+                  <w:instrText xml:space="preserve"> PAGEREF _Toc416095232 \h </w:instrText>
                 </w:r>
                 <w:r>
                   <w:rPr>
@@ -1661,10 +1678,10 @@
                   <w:noProof/>
                   <w:sz w:val="24"/>
                   <w:szCs w:val="24"/>
-                  <w:lang w:eastAsia="en-PH"/>
+                  <w:lang w:val="en-US"/>
                 </w:rPr>
               </w:pPr>
-              <w:hyperlink w:anchor="_Toc416036648" w:history="1">
+              <w:hyperlink w:anchor="_Toc416095233" w:history="1">
                 <w:r>
                   <w:rPr>
                     <w:rStyle w:val="Hyperlink"/>
@@ -1704,7 +1721,7 @@
                     <w:sz w:val="24"/>
                     <w:szCs w:val="24"/>
                   </w:rPr>
-                  <w:instrText xml:space="preserve"> PAGEREF _Toc416036648 \h </w:instrText>
+                  <w:instrText xml:space="preserve"> PAGEREF _Toc416095233 \h </w:instrText>
                 </w:r>
                 <w:r>
                   <w:rPr>
@@ -1758,10 +1775,10 @@
                   <w:noProof/>
                   <w:sz w:val="24"/>
                   <w:szCs w:val="24"/>
-                  <w:lang w:eastAsia="en-PH"/>
+                  <w:lang w:val="en-US"/>
                 </w:rPr>
               </w:pPr>
-              <w:hyperlink w:anchor="_Toc416036649" w:history="1">
+              <w:hyperlink w:anchor="_Toc416095234" w:history="1">
                 <w:r>
                   <w:rPr>
                     <w:rStyle w:val="Hyperlink"/>
@@ -1801,7 +1818,7 @@
                     <w:sz w:val="24"/>
                     <w:szCs w:val="24"/>
                   </w:rPr>
-                  <w:instrText xml:space="preserve"> PAGEREF _Toc416036649 \h </w:instrText>
+                  <w:instrText xml:space="preserve"> PAGEREF _Toc416095234 \h </w:instrText>
                 </w:r>
                 <w:r>
                   <w:rPr>
@@ -1855,10 +1872,10 @@
                   <w:noProof/>
                   <w:sz w:val="24"/>
                   <w:szCs w:val="24"/>
-                  <w:lang w:eastAsia="en-PH"/>
+                  <w:lang w:val="en-US"/>
                 </w:rPr>
               </w:pPr>
-              <w:hyperlink w:anchor="_Toc416036650" w:history="1">
+              <w:hyperlink w:anchor="_Toc416095235" w:history="1">
                 <w:r>
                   <w:rPr>
                     <w:rStyle w:val="Hyperlink"/>
@@ -1898,7 +1915,7 @@
                     <w:sz w:val="24"/>
                     <w:szCs w:val="24"/>
                   </w:rPr>
-                  <w:instrText xml:space="preserve"> PAGEREF _Toc416036650 \h </w:instrText>
+                  <w:instrText xml:space="preserve"> PAGEREF _Toc416095235 \h </w:instrText>
                 </w:r>
                 <w:r>
                   <w:rPr>
@@ -1952,10 +1969,10 @@
                   <w:noProof/>
                   <w:sz w:val="24"/>
                   <w:szCs w:val="24"/>
-                  <w:lang w:eastAsia="en-PH"/>
+                  <w:lang w:val="en-US"/>
                 </w:rPr>
               </w:pPr>
-              <w:hyperlink w:anchor="_Toc416036651" w:history="1">
+              <w:hyperlink w:anchor="_Toc416095236" w:history="1">
                 <w:r>
                   <w:rPr>
                     <w:rStyle w:val="Hyperlink"/>
@@ -1995,7 +2012,7 @@
                     <w:sz w:val="24"/>
                     <w:szCs w:val="24"/>
                   </w:rPr>
-                  <w:instrText xml:space="preserve"> PAGEREF _Toc416036651 \h </w:instrText>
+                  <w:instrText xml:space="preserve"> PAGEREF _Toc416095236 \h </w:instrText>
                 </w:r>
                 <w:r>
                   <w:rPr>
@@ -2049,10 +2066,10 @@
                   <w:noProof/>
                   <w:sz w:val="24"/>
                   <w:szCs w:val="24"/>
-                  <w:lang w:eastAsia="en-PH"/>
+                  <w:lang w:val="en-US"/>
                 </w:rPr>
               </w:pPr>
-              <w:hyperlink w:anchor="_Toc416036652" w:history="1">
+              <w:hyperlink w:anchor="_Toc416095237" w:history="1">
                 <w:r>
                   <w:rPr>
                     <w:rStyle w:val="Hyperlink"/>
@@ -2092,7 +2109,7 @@
                     <w:sz w:val="24"/>
                     <w:szCs w:val="24"/>
                   </w:rPr>
-                  <w:instrText xml:space="preserve"> PAGEREF _Toc416036652 \h </w:instrText>
+                  <w:instrText xml:space="preserve"> PAGEREF _Toc416095237 \h </w:instrText>
                 </w:r>
                 <w:r>
                   <w:rPr>
@@ -2146,10 +2163,10 @@
                   <w:noProof/>
                   <w:sz w:val="24"/>
                   <w:szCs w:val="24"/>
-                  <w:lang w:eastAsia="en-PH"/>
+                  <w:lang w:val="en-US"/>
                 </w:rPr>
               </w:pPr>
-              <w:hyperlink w:anchor="_Toc416036653" w:history="1">
+              <w:hyperlink w:anchor="_Toc416095238" w:history="1">
                 <w:r>
                   <w:rPr>
                     <w:rStyle w:val="Hyperlink"/>
@@ -2189,7 +2206,7 @@
                     <w:sz w:val="24"/>
                     <w:szCs w:val="24"/>
                   </w:rPr>
-                  <w:instrText xml:space="preserve"> PAGEREF _Toc416036653 \h </w:instrText>
+                  <w:instrText xml:space="preserve"> PAGEREF _Toc416095238 \h </w:instrText>
                 </w:r>
                 <w:r>
                   <w:rPr>
@@ -2243,10 +2260,10 @@
                   <w:noProof/>
                   <w:sz w:val="24"/>
                   <w:szCs w:val="24"/>
-                  <w:lang w:eastAsia="en-PH"/>
+                  <w:lang w:val="en-US"/>
                 </w:rPr>
               </w:pPr>
-              <w:hyperlink w:anchor="_Toc416036654" w:history="1">
+              <w:hyperlink w:anchor="_Toc416095239" w:history="1">
                 <w:r>
                   <w:rPr>
                     <w:rStyle w:val="Hyperlink"/>
@@ -2286,7 +2303,7 @@
                     <w:sz w:val="24"/>
                     <w:szCs w:val="24"/>
                   </w:rPr>
-                  <w:instrText xml:space="preserve"> PAGEREF _Toc416036654 \h </w:instrText>
+                  <w:instrText xml:space="preserve"> PAGEREF _Toc416095239 \h </w:instrText>
                 </w:r>
                 <w:r>
                   <w:rPr>
@@ -2340,10 +2357,10 @@
                   <w:noProof/>
                   <w:sz w:val="24"/>
                   <w:szCs w:val="24"/>
-                  <w:lang w:eastAsia="en-PH"/>
+                  <w:lang w:val="en-US"/>
                 </w:rPr>
               </w:pPr>
-              <w:hyperlink w:anchor="_Toc416036655" w:history="1">
+              <w:hyperlink w:anchor="_Toc416095240" w:history="1">
                 <w:r>
                   <w:rPr>
                     <w:rStyle w:val="Hyperlink"/>
@@ -2383,7 +2400,7 @@
                     <w:sz w:val="24"/>
                     <w:szCs w:val="24"/>
                   </w:rPr>
-                  <w:instrText xml:space="preserve"> PAGEREF _Toc416036655 \h </w:instrText>
+                  <w:instrText xml:space="preserve"> PAGEREF _Toc416095240 \h </w:instrText>
                 </w:r>
                 <w:r>
                   <w:rPr>
@@ -2437,10 +2454,10 @@
                   <w:noProof/>
                   <w:sz w:val="24"/>
                   <w:szCs w:val="24"/>
-                  <w:lang w:eastAsia="en-PH"/>
+                  <w:lang w:val="en-US"/>
                 </w:rPr>
               </w:pPr>
-              <w:hyperlink w:anchor="_Toc416036656" w:history="1">
+              <w:hyperlink w:anchor="_Toc416095241" w:history="1">
                 <w:r>
                   <w:rPr>
                     <w:rStyle w:val="Hyperlink"/>
@@ -2480,7 +2497,7 @@
                     <w:sz w:val="24"/>
                     <w:szCs w:val="24"/>
                   </w:rPr>
-                  <w:instrText xml:space="preserve"> PAGEREF _Toc416036656 \h </w:instrText>
+                  <w:instrText xml:space="preserve"> PAGEREF _Toc416095241 \h </w:instrText>
                 </w:r>
                 <w:r>
                   <w:rPr>
@@ -2534,10 +2551,10 @@
                   <w:noProof/>
                   <w:sz w:val="24"/>
                   <w:szCs w:val="24"/>
-                  <w:lang w:eastAsia="en-PH"/>
+                  <w:lang w:val="en-US"/>
                 </w:rPr>
               </w:pPr>
-              <w:hyperlink w:anchor="_Toc416036657" w:history="1">
+              <w:hyperlink w:anchor="_Toc416095242" w:history="1">
                 <w:r>
                   <w:rPr>
                     <w:rStyle w:val="Hyperlink"/>
@@ -2577,7 +2594,7 @@
                     <w:sz w:val="24"/>
                     <w:szCs w:val="24"/>
                   </w:rPr>
-                  <w:instrText xml:space="preserve"> PAGEREF _Toc416036657 \h </w:instrText>
+                  <w:instrText xml:space="preserve"> PAGEREF _Toc416095242 \h </w:instrText>
                 </w:r>
                 <w:r>
                   <w:rPr>
@@ -2631,10 +2648,10 @@
                   <w:noProof/>
                   <w:sz w:val="24"/>
                   <w:szCs w:val="24"/>
-                  <w:lang w:eastAsia="en-PH"/>
+                  <w:lang w:val="en-US"/>
                 </w:rPr>
               </w:pPr>
-              <w:hyperlink w:anchor="_Toc416036658" w:history="1">
+              <w:hyperlink w:anchor="_Toc416095243" w:history="1">
                 <w:r>
                   <w:rPr>
                     <w:rStyle w:val="Hyperlink"/>
@@ -2674,7 +2691,7 @@
                     <w:sz w:val="24"/>
                     <w:szCs w:val="24"/>
                   </w:rPr>
-                  <w:instrText xml:space="preserve"> PAGEREF _Toc416036658 \h </w:instrText>
+                  <w:instrText xml:space="preserve"> PAGEREF _Toc416095243 \h </w:instrText>
                 </w:r>
                 <w:r>
                   <w:rPr>
@@ -2728,10 +2745,10 @@
                   <w:noProof/>
                   <w:sz w:val="24"/>
                   <w:szCs w:val="24"/>
-                  <w:lang w:eastAsia="en-PH"/>
+                  <w:lang w:val="en-US"/>
                 </w:rPr>
               </w:pPr>
-              <w:hyperlink w:anchor="_Toc416036659" w:history="1">
+              <w:hyperlink w:anchor="_Toc416095244" w:history="1">
                 <w:r>
                   <w:rPr>
                     <w:rStyle w:val="Hyperlink"/>
@@ -2771,7 +2788,7 @@
                     <w:sz w:val="24"/>
                     <w:szCs w:val="24"/>
                   </w:rPr>
-                  <w:instrText xml:space="preserve"> PAGEREF _Toc416036659 \h </w:instrText>
+                  <w:instrText xml:space="preserve"> PAGEREF _Toc416095244 \h </w:instrText>
                 </w:r>
                 <w:r>
                   <w:rPr>
@@ -2825,10 +2842,10 @@
                   <w:noProof/>
                   <w:sz w:val="24"/>
                   <w:szCs w:val="24"/>
-                  <w:lang w:eastAsia="en-PH"/>
+                  <w:lang w:val="en-US"/>
                 </w:rPr>
               </w:pPr>
-              <w:hyperlink w:anchor="_Toc416036660" w:history="1">
+              <w:hyperlink w:anchor="_Toc416095245" w:history="1">
                 <w:r>
                   <w:rPr>
                     <w:rStyle w:val="Hyperlink"/>
@@ -2868,7 +2885,7 @@
                     <w:sz w:val="24"/>
                     <w:szCs w:val="24"/>
                   </w:rPr>
-                  <w:instrText xml:space="preserve"> PAGEREF _Toc416036660 \h </w:instrText>
+                  <w:instrText xml:space="preserve"> PAGEREF _Toc416095245 \h </w:instrText>
                 </w:r>
                 <w:r>
                   <w:rPr>
@@ -2922,10 +2939,10 @@
                   <w:noProof/>
                   <w:sz w:val="24"/>
                   <w:szCs w:val="24"/>
-                  <w:lang w:eastAsia="en-PH"/>
+                  <w:lang w:val="en-US"/>
                 </w:rPr>
               </w:pPr>
-              <w:hyperlink w:anchor="_Toc416036661" w:history="1">
+              <w:hyperlink w:anchor="_Toc416095246" w:history="1">
                 <w:r>
                   <w:rPr>
                     <w:rStyle w:val="Hyperlink"/>
@@ -2965,7 +2982,7 @@
                     <w:sz w:val="24"/>
                     <w:szCs w:val="24"/>
                   </w:rPr>
-                  <w:instrText xml:space="preserve"> PAGEREF _Toc416036661 \h </w:instrText>
+                  <w:instrText xml:space="preserve"> PAGEREF _Toc416095246 \h </w:instrText>
                 </w:r>
                 <w:r>
                   <w:rPr>
@@ -3010,19 +3027,17 @@
             </w:p>
             <w:p>
               <w:pPr>
-                <w:pStyle w:val="TOC2"/>
+                <w:pStyle w:val="TOC1"/>
                 <w:tabs>
                   <w:tab w:val="right" w:leader="dot" w:pos="9350"/>
                 </w:tabs>
                 <w:rPr>
-                  <w:rFonts w:ascii="Times New Roman" w:eastAsiaTheme="minorEastAsia" w:hAnsi="Times New Roman" w:cs="Times New Roman"/>
+                  <w:rFonts w:eastAsiaTheme="minorEastAsia"/>
                   <w:noProof/>
-                  <w:sz w:val="24"/>
-                  <w:szCs w:val="24"/>
-                  <w:lang w:eastAsia="en-PH"/>
+                  <w:lang w:val="en-US"/>
                 </w:rPr>
               </w:pPr>
-              <w:hyperlink w:anchor="_Toc416036662" w:history="1">
+              <w:hyperlink w:anchor="_Toc416095247" w:history="1">
                 <w:r>
                   <w:rPr>
                     <w:rStyle w:val="Hyperlink"/>
@@ -3030,9 +3045,8 @@
                     <w:noProof/>
                     <w:sz w:val="24"/>
                     <w:szCs w:val="24"/>
-                    <w:lang w:eastAsia="en-PH"/>
-                  </w:rPr>
-                  <w:t>An updated Acceptance Plan</w:t>
+                  </w:rPr>
+                  <w:t>References (Hyperlinks)</w:t>
                 </w:r>
                 <w:r>
                   <w:rPr>
@@ -3062,7 +3076,7 @@
                     <w:sz w:val="24"/>
                     <w:szCs w:val="24"/>
                   </w:rPr>
-                  <w:instrText xml:space="preserve"> PAGEREF _Toc416036662 \h </w:instrText>
+                  <w:instrText xml:space="preserve"> PAGEREF _Toc416095247 \h </w:instrText>
                 </w:r>
                 <w:r>
                   <w:rPr>
@@ -3091,7 +3105,7 @@
                     <w:sz w:val="24"/>
                     <w:szCs w:val="24"/>
                   </w:rPr>
-                  <w:t>23</w:t>
+                  <w:t>24</w:t>
                 </w:r>
                 <w:r>
                   <w:rPr>
@@ -3117,7 +3131,7 @@
           <w:pPr>
             <w:pStyle w:val="Heading1"/>
           </w:pPr>
-          <w:bookmarkStart w:id="0" w:name="_Toc416036637"/>
+          <w:bookmarkStart w:id="0" w:name="_Toc416095222"/>
           <w:r>
             <w:lastRenderedPageBreak/>
             <w:t>Project Team</w:t>
@@ -3193,8 +3207,19 @@
                     <w:sz w:val="24"/>
                     <w:szCs w:val="24"/>
                   </w:rPr>
-                  <w:t>Clarence Carillaga</w:t>
-                </w:r>
+                  <w:t xml:space="preserve">Clarence </w:t>
+                </w:r>
+                <w:proofErr w:type="spellStart"/>
+                <w:r>
+                  <w:rPr>
+                    <w:rFonts w:ascii="Times New Roman" w:hAnsi="Times New Roman" w:cs="Times New Roman"/>
+                    <w:b w:val="0"/>
+                    <w:sz w:val="24"/>
+                    <w:szCs w:val="24"/>
+                  </w:rPr>
+                  <w:t>Carillaga</w:t>
+                </w:r>
+                <w:proofErr w:type="spellEnd"/>
               </w:p>
             </w:tc>
             <w:tc>
@@ -3248,8 +3273,19 @@
                     <w:sz w:val="24"/>
                     <w:szCs w:val="24"/>
                   </w:rPr>
-                  <w:t>Pauline Gabrielle De Ocampo</w:t>
-                </w:r>
+                  <w:t xml:space="preserve">Pauline Gabrielle De </w:t>
+                </w:r>
+                <w:proofErr w:type="spellStart"/>
+                <w:r>
+                  <w:rPr>
+                    <w:rFonts w:ascii="Times New Roman" w:hAnsi="Times New Roman" w:cs="Times New Roman"/>
+                    <w:b w:val="0"/>
+                    <w:sz w:val="24"/>
+                    <w:szCs w:val="24"/>
+                  </w:rPr>
+                  <w:t>Ocampo</w:t>
+                </w:r>
+                <w:proofErr w:type="spellEnd"/>
               </w:p>
             </w:tc>
             <w:tc>
@@ -3434,8 +3470,19 @@
                     <w:sz w:val="24"/>
                     <w:szCs w:val="24"/>
                   </w:rPr>
-                  <w:t>Mr. Allan Cotecson</w:t>
-                </w:r>
+                  <w:t xml:space="preserve">Mr. Allan </w:t>
+                </w:r>
+                <w:proofErr w:type="spellStart"/>
+                <w:r>
+                  <w:rPr>
+                    <w:rFonts w:ascii="Times New Roman" w:hAnsi="Times New Roman" w:cs="Times New Roman"/>
+                    <w:b w:val="0"/>
+                    <w:sz w:val="24"/>
+                    <w:szCs w:val="24"/>
+                  </w:rPr>
+                  <w:t>Cotecson</w:t>
+                </w:r>
+                <w:proofErr w:type="spellEnd"/>
               </w:p>
             </w:tc>
             <w:tc>
@@ -3493,7 +3540,7 @@
           <w:pPr>
             <w:pStyle w:val="Heading1"/>
           </w:pPr>
-          <w:bookmarkStart w:id="1" w:name="_Toc416036638"/>
+          <w:bookmarkStart w:id="1" w:name="_Toc416095223"/>
           <w:r>
             <w:t>Software Project Management Plan</w:t>
           </w:r>
@@ -3503,7 +3550,7 @@
           <w:pPr>
             <w:pStyle w:val="Heading2"/>
           </w:pPr>
-          <w:bookmarkStart w:id="2" w:name="_Toc416036639"/>
+          <w:bookmarkStart w:id="2" w:name="_Toc416095224"/>
           <w:r>
             <w:t>Vision and Scope</w:t>
           </w:r>
@@ -4166,7 +4213,7 @@
           <w:pPr>
             <w:pStyle w:val="Heading2"/>
           </w:pPr>
-          <w:bookmarkStart w:id="3" w:name="_Toc416036640"/>
+          <w:bookmarkStart w:id="3" w:name="_Toc416095225"/>
           <w:r>
             <w:t>Feasibility and Risk Analysis</w:t>
           </w:r>
@@ -4392,7 +4439,27 @@
                     <w:sz w:val="24"/>
                     <w:szCs w:val="24"/>
                   </w:rPr>
-                  <w:t>The team will be using an open-source framework: Yii. To be more knowledgeable, there are also available manuals regarding it. For the hardware, members have desktops and laptops for development, and smart phones which are ready to use for android.</w:t>
+                  <w:t xml:space="preserve">The team will be using an open-source framework: </w:t>
+                </w:r>
+                <w:proofErr w:type="spellStart"/>
+                <w:r>
+                  <w:rPr>
+                    <w:rFonts w:ascii="Times New Roman" w:hAnsi="Times New Roman" w:cs="Times New Roman"/>
+                    <w:color w:val="000000"/>
+                    <w:sz w:val="24"/>
+                    <w:szCs w:val="24"/>
+                  </w:rPr>
+                  <w:t>Yii</w:t>
+                </w:r>
+                <w:proofErr w:type="spellEnd"/>
+                <w:r>
+                  <w:rPr>
+                    <w:rFonts w:ascii="Times New Roman" w:hAnsi="Times New Roman" w:cs="Times New Roman"/>
+                    <w:color w:val="000000"/>
+                    <w:sz w:val="24"/>
+                    <w:szCs w:val="24"/>
+                  </w:rPr>
+                  <w:t>. To be more knowledgeable, there are also available manuals regarding it. For the hardware, members have desktops and laptops for development, and smart phones which are ready to use for android.</w:t>
                 </w:r>
               </w:p>
               <w:p>
@@ -4724,7 +4791,27 @@
                     <w:sz w:val="24"/>
                     <w:szCs w:val="24"/>
                   </w:rPr>
-                  <w:t>The team will follow a schedule in order to fulfill all requirements gathering, development and testing tasks within 10 weeks.</w:t>
+                  <w:t xml:space="preserve">The team will follow a schedule in order to </w:t>
+                </w:r>
+                <w:proofErr w:type="spellStart"/>
+                <w:r>
+                  <w:rPr>
+                    <w:rFonts w:ascii="Times New Roman" w:hAnsi="Times New Roman" w:cs="Times New Roman"/>
+                    <w:color w:val="000000"/>
+                    <w:sz w:val="24"/>
+                    <w:szCs w:val="24"/>
+                  </w:rPr>
+                  <w:t>fulfill</w:t>
+                </w:r>
+                <w:proofErr w:type="spellEnd"/>
+                <w:r>
+                  <w:rPr>
+                    <w:rFonts w:ascii="Times New Roman" w:hAnsi="Times New Roman" w:cs="Times New Roman"/>
+                    <w:color w:val="000000"/>
+                    <w:sz w:val="24"/>
+                    <w:szCs w:val="24"/>
+                  </w:rPr>
+                  <w:t xml:space="preserve"> all requirements gathering, development and testing tasks within 10 weeks.</w:t>
                 </w:r>
               </w:p>
             </w:tc>
@@ -4737,7 +4824,7 @@
       <w:pPr>
         <w:pStyle w:val="Heading2"/>
       </w:pPr>
-      <w:bookmarkStart w:id="4" w:name="_Toc416036641"/>
+      <w:bookmarkStart w:id="4" w:name="_Toc416095226"/>
       <w:r>
         <w:t>Management Approach</w:t>
       </w:r>
@@ -4804,7 +4891,7 @@
       <w:r>
         <w:rPr>
           <w:noProof/>
-          <w:lang w:eastAsia="en-PH"/>
+          <w:lang w:val="en-US"/>
         </w:rPr>
         <w:drawing>
           <wp:inline distT="0" distB="0" distL="0" distR="0">
@@ -4822,7 +4909,7 @@
                     <pic:cNvPicPr/>
                   </pic:nvPicPr>
                   <pic:blipFill>
-                    <a:blip r:embed="rId11"/>
+                    <a:blip r:embed="rId11" cstate="print"/>
                     <a:stretch>
                       <a:fillRect/>
                     </a:stretch>
@@ -4852,7 +4939,20 @@
           <w:szCs w:val="24"/>
           <w:shd w:val="clear" w:color="auto" w:fill="FFFFFF"/>
         </w:rPr>
-        <w:t>Photo Source:</w:t>
+        <w:t xml:space="preserve">Photo </w:t>
+      </w:r>
+      <w:proofErr w:type="spellStart"/>
+      <w:r>
+        <w:rPr>
+          <w:rFonts w:ascii="Times New Roman" w:hAnsi="Times New Roman" w:cs="Times New Roman"/>
+          <w:i/>
+          <w:iCs/>
+          <w:color w:val="000000"/>
+          <w:sz w:val="24"/>
+          <w:szCs w:val="24"/>
+          <w:shd w:val="clear" w:color="auto" w:fill="FFFFFF"/>
+        </w:rPr>
+        <w:t>Source:</w:t>
       </w:r>
       <w:hyperlink r:id="rId12" w:tooltip="http://www.streamlync.com" w:history="1">
         <w:r>
@@ -4864,7 +4964,19 @@
             <w:szCs w:val="24"/>
             <w:shd w:val="clear" w:color="auto" w:fill="FFFFFF"/>
           </w:rPr>
-          <w:t>http://www.streamlync.com</w:t>
+          <w:t>http</w:t>
+        </w:r>
+        <w:proofErr w:type="spellEnd"/>
+        <w:r>
+          <w:rPr>
+            <w:rStyle w:val="Hyperlink"/>
+            <w:rFonts w:ascii="Times New Roman" w:hAnsi="Times New Roman" w:cs="Times New Roman"/>
+            <w:color w:val="3366BB"/>
+            <w:sz w:val="24"/>
+            <w:szCs w:val="24"/>
+            <w:shd w:val="clear" w:color="auto" w:fill="FFFFFF"/>
+          </w:rPr>
+          <w:t>://www.streamlync.com</w:t>
         </w:r>
       </w:hyperlink>
     </w:p>
@@ -5144,8 +5256,19 @@
                 <w:sz w:val="24"/>
                 <w:szCs w:val="24"/>
               </w:rPr>
-              <w:t>Clarence Carillaga</w:t>
+              <w:t xml:space="preserve">Clarence </w:t>
             </w:r>
+            <w:proofErr w:type="spellStart"/>
+            <w:r>
+              <w:rPr>
+                <w:rFonts w:ascii="Times New Roman" w:hAnsi="Times New Roman" w:cs="Times New Roman"/>
+                <w:color w:val="000000"/>
+                <w:sz w:val="24"/>
+                <w:szCs w:val="24"/>
+              </w:rPr>
+              <w:t>Carillaga</w:t>
+            </w:r>
+            <w:proofErr w:type="spellEnd"/>
           </w:p>
         </w:tc>
         <w:tc>
@@ -5262,8 +5385,19 @@
                 <w:sz w:val="24"/>
                 <w:szCs w:val="24"/>
               </w:rPr>
-              <w:t>Pauline Gabrielle De Ocampo</w:t>
+              <w:t xml:space="preserve">Pauline Gabrielle De </w:t>
             </w:r>
+            <w:proofErr w:type="spellStart"/>
+            <w:r>
+              <w:rPr>
+                <w:rFonts w:ascii="Times New Roman" w:hAnsi="Times New Roman" w:cs="Times New Roman"/>
+                <w:color w:val="000000"/>
+                <w:sz w:val="24"/>
+                <w:szCs w:val="24"/>
+              </w:rPr>
+              <w:t>Ocampo</w:t>
+            </w:r>
+            <w:proofErr w:type="spellEnd"/>
           </w:p>
         </w:tc>
         <w:tc>
@@ -5521,7 +5655,7 @@
       <w:pPr>
         <w:pStyle w:val="Heading2"/>
       </w:pPr>
-      <w:bookmarkStart w:id="5" w:name="_Toc416036642"/>
+      <w:bookmarkStart w:id="5" w:name="_Toc416095227"/>
       <w:r>
         <w:t>Technical Approach</w:t>
       </w:r>
@@ -5604,8 +5738,20 @@
           <w:szCs w:val="24"/>
           <w:lang w:eastAsia="en-PH"/>
         </w:rPr>
-        <w:t> MySQL</w:t>
+        <w:t> </w:t>
       </w:r>
+      <w:proofErr w:type="spellStart"/>
+      <w:r>
+        <w:rPr>
+          <w:rFonts w:ascii="Times New Roman" w:eastAsia="Times New Roman" w:hAnsi="Times New Roman" w:cs="Times New Roman"/>
+          <w:color w:val="000000"/>
+          <w:sz w:val="24"/>
+          <w:szCs w:val="24"/>
+          <w:lang w:eastAsia="en-PH"/>
+        </w:rPr>
+        <w:t>MySQL</w:t>
+      </w:r>
+      <w:proofErr w:type="spellEnd"/>
     </w:p>
     <w:p>
       <w:pPr>
@@ -5684,7 +5830,29 @@
           <w:szCs w:val="24"/>
           <w:lang w:eastAsia="en-PH"/>
         </w:rPr>
-        <w:t> Yii Framework, Android SDK</w:t>
+        <w:t> </w:t>
+      </w:r>
+      <w:proofErr w:type="spellStart"/>
+      <w:r>
+        <w:rPr>
+          <w:rFonts w:ascii="Times New Roman" w:eastAsia="Times New Roman" w:hAnsi="Times New Roman" w:cs="Times New Roman"/>
+          <w:color w:val="000000"/>
+          <w:sz w:val="24"/>
+          <w:szCs w:val="24"/>
+          <w:lang w:eastAsia="en-PH"/>
+        </w:rPr>
+        <w:t>Yii</w:t>
+      </w:r>
+      <w:proofErr w:type="spellEnd"/>
+      <w:r>
+        <w:rPr>
+          <w:rFonts w:ascii="Times New Roman" w:eastAsia="Times New Roman" w:hAnsi="Times New Roman" w:cs="Times New Roman"/>
+          <w:color w:val="000000"/>
+          <w:sz w:val="24"/>
+          <w:szCs w:val="24"/>
+          <w:lang w:eastAsia="en-PH"/>
+        </w:rPr>
+        <w:t xml:space="preserve"> Framework, Android SDK</w:t>
       </w:r>
     </w:p>
     <w:p>
@@ -5764,7 +5932,51 @@
           <w:szCs w:val="24"/>
           <w:lang w:eastAsia="en-PH"/>
         </w:rPr>
-        <w:t> Microsoft Office, Pencil Tool, yEd Graph Editor, MySQL Workbench</w:t>
+        <w:t xml:space="preserve"> Microsoft Office, Pencil Tool, </w:t>
+      </w:r>
+      <w:proofErr w:type="spellStart"/>
+      <w:r>
+        <w:rPr>
+          <w:rFonts w:ascii="Times New Roman" w:eastAsia="Times New Roman" w:hAnsi="Times New Roman" w:cs="Times New Roman"/>
+          <w:color w:val="000000"/>
+          <w:sz w:val="24"/>
+          <w:szCs w:val="24"/>
+          <w:lang w:eastAsia="en-PH"/>
+        </w:rPr>
+        <w:t>yEd</w:t>
+      </w:r>
+      <w:proofErr w:type="spellEnd"/>
+      <w:r>
+        <w:rPr>
+          <w:rFonts w:ascii="Times New Roman" w:eastAsia="Times New Roman" w:hAnsi="Times New Roman" w:cs="Times New Roman"/>
+          <w:color w:val="000000"/>
+          <w:sz w:val="24"/>
+          <w:szCs w:val="24"/>
+          <w:lang w:eastAsia="en-PH"/>
+        </w:rPr>
+        <w:t xml:space="preserve"> Graph Editor, </w:t>
+      </w:r>
+      <w:proofErr w:type="spellStart"/>
+      <w:r>
+        <w:rPr>
+          <w:rFonts w:ascii="Times New Roman" w:eastAsia="Times New Roman" w:hAnsi="Times New Roman" w:cs="Times New Roman"/>
+          <w:color w:val="000000"/>
+          <w:sz w:val="24"/>
+          <w:szCs w:val="24"/>
+          <w:lang w:eastAsia="en-PH"/>
+        </w:rPr>
+        <w:t>MySQL</w:t>
+      </w:r>
+      <w:proofErr w:type="spellEnd"/>
+      <w:r>
+        <w:rPr>
+          <w:rFonts w:ascii="Times New Roman" w:eastAsia="Times New Roman" w:hAnsi="Times New Roman" w:cs="Times New Roman"/>
+          <w:color w:val="000000"/>
+          <w:sz w:val="24"/>
+          <w:szCs w:val="24"/>
+          <w:lang w:eastAsia="en-PH"/>
+        </w:rPr>
+        <w:t xml:space="preserve"> Workbench</w:t>
       </w:r>
     </w:p>
     <w:p>
@@ -5873,7 +6085,7 @@
           <w:noProof/>
           <w:sz w:val="24"/>
           <w:szCs w:val="24"/>
-          <w:lang w:eastAsia="en-PH"/>
+          <w:lang w:val="en-US"/>
         </w:rPr>
         <w:drawing>
           <wp:inline distT="0" distB="0" distL="0" distR="0">
@@ -5891,7 +6103,7 @@
                     <pic:cNvPicPr/>
                   </pic:nvPicPr>
                   <pic:blipFill>
-                    <a:blip r:embed="rId13"/>
+                    <a:blip r:embed="rId13" cstate="print"/>
                     <a:stretch>
                       <a:fillRect/>
                     </a:stretch>
@@ -5957,7 +6169,7 @@
           <w:noProof/>
           <w:sz w:val="24"/>
           <w:szCs w:val="24"/>
-          <w:lang w:eastAsia="en-PH"/>
+          <w:lang w:val="en-US"/>
         </w:rPr>
         <w:drawing>
           <wp:inline distT="0" distB="0" distL="0" distR="0">
@@ -5975,7 +6187,7 @@
                     <pic:cNvPicPr/>
                   </pic:nvPicPr>
                   <pic:blipFill>
-                    <a:blip r:embed="rId14"/>
+                    <a:blip r:embed="rId14" cstate="print"/>
                     <a:stretch>
                       <a:fillRect/>
                     </a:stretch>
@@ -6052,7 +6264,7 @@
           <w:noProof/>
           <w:sz w:val="24"/>
           <w:szCs w:val="24"/>
-          <w:lang w:eastAsia="en-PH"/>
+          <w:lang w:val="en-US"/>
         </w:rPr>
         <w:drawing>
           <wp:inline distT="0" distB="0" distL="0" distR="0">
@@ -6070,7 +6282,7 @@
                     <pic:cNvPicPr/>
                   </pic:nvPicPr>
                   <pic:blipFill>
-                    <a:blip r:embed="rId15"/>
+                    <a:blip r:embed="rId15" cstate="print"/>
                     <a:stretch>
                       <a:fillRect/>
                     </a:stretch>
@@ -6146,7 +6358,7 @@
           <w:noProof/>
           <w:sz w:val="24"/>
           <w:szCs w:val="24"/>
-          <w:lang w:eastAsia="en-PH"/>
+          <w:lang w:val="en-US"/>
         </w:rPr>
         <w:drawing>
           <wp:inline distT="0" distB="0" distL="0" distR="0">
@@ -6164,7 +6376,7 @@
                     <pic:cNvPicPr/>
                   </pic:nvPicPr>
                   <pic:blipFill>
-                    <a:blip r:embed="rId16"/>
+                    <a:blip r:embed="rId16" cstate="print"/>
                     <a:stretch>
                       <a:fillRect/>
                     </a:stretch>
@@ -6241,7 +6453,7 @@
           <w:noProof/>
           <w:sz w:val="24"/>
           <w:szCs w:val="24"/>
-          <w:lang w:eastAsia="en-PH"/>
+          <w:lang w:val="en-US"/>
         </w:rPr>
         <w:drawing>
           <wp:inline distT="0" distB="0" distL="0" distR="0">
@@ -6259,7 +6471,7 @@
                     <pic:cNvPicPr/>
                   </pic:nvPicPr>
                   <pic:blipFill>
-                    <a:blip r:embed="rId17"/>
+                    <a:blip r:embed="rId17" cstate="print"/>
                     <a:stretch>
                       <a:fillRect/>
                     </a:stretch>
@@ -6294,7 +6506,7 @@
       <w:pPr>
         <w:pStyle w:val="Heading1"/>
       </w:pPr>
-      <w:bookmarkStart w:id="6" w:name="_Toc416036643"/>
+      <w:bookmarkStart w:id="6" w:name="_Toc416095228"/>
       <w:r>
         <w:t>Requirements Document</w:t>
       </w:r>
@@ -6304,7 +6516,7 @@
       <w:pPr>
         <w:pStyle w:val="Heading2"/>
       </w:pPr>
-      <w:bookmarkStart w:id="7" w:name="_Toc416036644"/>
+      <w:bookmarkStart w:id="7" w:name="_Toc416095229"/>
       <w:r>
         <w:t>The Logical Database Description (LDD)</w:t>
       </w:r>
@@ -6314,7 +6526,7 @@
       <w:r>
         <w:rPr>
           <w:noProof/>
-          <w:lang w:eastAsia="en-PH"/>
+          <w:lang w:val="en-US"/>
         </w:rPr>
         <w:drawing>
           <wp:inline distT="0" distB="0" distL="0" distR="0">
@@ -6332,7 +6544,7 @@
                     <pic:cNvPicPr/>
                   </pic:nvPicPr>
                   <pic:blipFill>
-                    <a:blip r:embed="rId18"/>
+                    <a:blip r:embed="rId18" cstate="print"/>
                     <a:stretch>
                       <a:fillRect/>
                     </a:stretch>
@@ -6357,7 +6569,7 @@
       <w:pPr>
         <w:pStyle w:val="Heading2"/>
       </w:pPr>
-      <w:bookmarkStart w:id="8" w:name="_Toc416036645"/>
+      <w:bookmarkStart w:id="8" w:name="_Toc416095230"/>
       <w:r>
         <w:lastRenderedPageBreak/>
         <w:t>The Requirements Document (SRD)</w:t>
@@ -6667,7 +6879,7 @@
           <w:lang w:eastAsia="en-PH"/>
         </w:rPr>
       </w:pPr>
-      <w:bookmarkStart w:id="9" w:name="_Toc416036646"/>
+      <w:bookmarkStart w:id="9" w:name="_Toc416095231"/>
       <w:r>
         <w:rPr>
           <w:rFonts w:eastAsia="Times New Roman"/>
@@ -6686,7 +6898,7 @@
       <w:r>
         <w:rPr>
           <w:noProof/>
-          <w:lang w:eastAsia="en-PH"/>
+          <w:lang w:val="en-US"/>
         </w:rPr>
         <w:drawing>
           <wp:inline distT="0" distB="0" distL="0" distR="0">
@@ -6704,7 +6916,7 @@
                     <pic:cNvPicPr/>
                   </pic:nvPicPr>
                   <pic:blipFill>
-                    <a:blip r:embed="rId19"/>
+                    <a:blip r:embed="rId19" cstate="print"/>
                     <a:stretch>
                       <a:fillRect/>
                     </a:stretch>
@@ -6732,7 +6944,7 @@
           <w:lang w:eastAsia="en-PH"/>
         </w:rPr>
       </w:pPr>
-      <w:bookmarkStart w:id="10" w:name="_Toc416036647"/>
+      <w:bookmarkStart w:id="10" w:name="_Toc416095232"/>
       <w:r>
         <w:rPr>
           <w:lang w:eastAsia="en-PH"/>
@@ -6749,7 +6961,7 @@
           <w:lang w:eastAsia="en-PH"/>
         </w:rPr>
       </w:pPr>
-      <w:bookmarkStart w:id="11" w:name="_Toc416036648"/>
+      <w:bookmarkStart w:id="11" w:name="_Toc416095233"/>
       <w:r>
         <w:rPr>
           <w:lang w:eastAsia="en-PH"/>
@@ -6767,7 +6979,7 @@
       <w:r>
         <w:rPr>
           <w:noProof/>
-          <w:lang w:eastAsia="en-PH"/>
+          <w:lang w:val="en-US"/>
         </w:rPr>
         <w:drawing>
           <wp:inline distT="0" distB="0" distL="0" distR="0">
@@ -6785,7 +6997,7 @@
                     <pic:cNvPicPr/>
                   </pic:nvPicPr>
                   <pic:blipFill>
-                    <a:blip r:embed="rId20"/>
+                    <a:blip r:embed="rId20" cstate="print"/>
                     <a:stretch>
                       <a:fillRect/>
                     </a:stretch>
@@ -6813,7 +7025,7 @@
           <w:lang w:eastAsia="en-PH"/>
         </w:rPr>
       </w:pPr>
-      <w:bookmarkStart w:id="12" w:name="_Toc416036649"/>
+      <w:bookmarkStart w:id="12" w:name="_Toc416095234"/>
       <w:r>
         <w:rPr>
           <w:lang w:eastAsia="en-PH"/>
@@ -6832,7 +7044,7 @@
       <w:r>
         <w:rPr>
           <w:noProof/>
-          <w:lang w:eastAsia="en-PH"/>
+          <w:lang w:val="en-US"/>
         </w:rPr>
         <w:drawing>
           <wp:inline distT="0" distB="0" distL="0" distR="0">
@@ -6850,7 +7062,7 @@
                     <pic:cNvPicPr/>
                   </pic:nvPicPr>
                   <pic:blipFill>
-                    <a:blip r:embed="rId21"/>
+                    <a:blip r:embed="rId21" cstate="print"/>
                     <a:stretch>
                       <a:fillRect/>
                     </a:stretch>
@@ -6880,7 +7092,7 @@
       <w:r>
         <w:rPr>
           <w:noProof/>
-          <w:lang w:eastAsia="en-PH"/>
+          <w:lang w:val="en-US"/>
         </w:rPr>
         <w:lastRenderedPageBreak/>
         <w:drawing>
@@ -6899,7 +7111,7 @@
                     <pic:cNvPicPr/>
                   </pic:nvPicPr>
                   <pic:blipFill>
-                    <a:blip r:embed="rId22"/>
+                    <a:blip r:embed="rId22" cstate="print"/>
                     <a:stretch>
                       <a:fillRect/>
                     </a:stretch>
@@ -6929,7 +7141,7 @@
       <w:r>
         <w:rPr>
           <w:noProof/>
-          <w:lang w:eastAsia="en-PH"/>
+          <w:lang w:val="en-US"/>
         </w:rPr>
         <w:lastRenderedPageBreak/>
         <w:drawing>
@@ -6948,7 +7160,7 @@
                     <pic:cNvPicPr/>
                   </pic:nvPicPr>
                   <pic:blipFill>
-                    <a:blip r:embed="rId23"/>
+                    <a:blip r:embed="rId23" cstate="print"/>
                     <a:stretch>
                       <a:fillRect/>
                     </a:stretch>
@@ -6978,7 +7190,7 @@
       <w:r>
         <w:rPr>
           <w:noProof/>
-          <w:lang w:eastAsia="en-PH"/>
+          <w:lang w:val="en-US"/>
         </w:rPr>
         <w:lastRenderedPageBreak/>
         <w:drawing>
@@ -6997,7 +7209,7 @@
                     <pic:cNvPicPr/>
                   </pic:nvPicPr>
                   <pic:blipFill>
-                    <a:blip r:embed="rId24"/>
+                    <a:blip r:embed="rId24" cstate="print"/>
                     <a:stretch>
                       <a:fillRect/>
                     </a:stretch>
@@ -7027,7 +7239,7 @@
       <w:r>
         <w:rPr>
           <w:noProof/>
-          <w:lang w:eastAsia="en-PH"/>
+          <w:lang w:val="en-US"/>
         </w:rPr>
         <w:lastRenderedPageBreak/>
         <w:drawing>
@@ -7046,7 +7258,7 @@
                     <pic:cNvPicPr/>
                   </pic:nvPicPr>
                   <pic:blipFill>
-                    <a:blip r:embed="rId25"/>
+                    <a:blip r:embed="rId25" cstate="print"/>
                     <a:stretch>
                       <a:fillRect/>
                     </a:stretch>
@@ -7074,7 +7286,7 @@
           <w:lang w:eastAsia="en-PH"/>
         </w:rPr>
       </w:pPr>
-      <w:bookmarkStart w:id="13" w:name="_Toc416036650"/>
+      <w:bookmarkStart w:id="13" w:name="_Toc416095235"/>
       <w:r>
         <w:rPr>
           <w:lang w:eastAsia="en-PH"/>
@@ -7091,7 +7303,7 @@
           <w:lang w:eastAsia="en-PH"/>
         </w:rPr>
       </w:pPr>
-      <w:bookmarkStart w:id="14" w:name="_Toc416036651"/>
+      <w:bookmarkStart w:id="14" w:name="_Toc416095236"/>
       <w:r>
         <w:rPr>
           <w:lang w:eastAsia="en-PH"/>
@@ -7334,7 +7546,29 @@
                 <w:szCs w:val="24"/>
                 <w:lang w:eastAsia="en-PH"/>
               </w:rPr>
-              <w:t>Update product product information</w:t>
+              <w:t xml:space="preserve">Update product </w:t>
+            </w:r>
+            <w:proofErr w:type="spellStart"/>
+            <w:r>
+              <w:rPr>
+                <w:rFonts w:ascii="Times New Roman" w:eastAsia="Times New Roman" w:hAnsi="Times New Roman" w:cs="Times New Roman"/>
+                <w:color w:val="000000"/>
+                <w:sz w:val="24"/>
+                <w:szCs w:val="24"/>
+                <w:lang w:eastAsia="en-PH"/>
+              </w:rPr>
+              <w:t>product</w:t>
+            </w:r>
+            <w:proofErr w:type="spellEnd"/>
+            <w:r>
+              <w:rPr>
+                <w:rFonts w:ascii="Times New Roman" w:eastAsia="Times New Roman" w:hAnsi="Times New Roman" w:cs="Times New Roman"/>
+                <w:color w:val="000000"/>
+                <w:sz w:val="24"/>
+                <w:szCs w:val="24"/>
+                <w:lang w:eastAsia="en-PH"/>
+              </w:rPr>
+              <w:t xml:space="preserve"> information</w:t>
             </w:r>
           </w:p>
           <w:p>
@@ -8034,7 +8268,7 @@
           <w:lang w:eastAsia="en-PH"/>
         </w:rPr>
       </w:pPr>
-      <w:bookmarkStart w:id="15" w:name="_Toc416036652"/>
+      <w:bookmarkStart w:id="15" w:name="_Toc416095237"/>
       <w:r>
         <w:rPr>
           <w:lang w:eastAsia="en-PH"/>
@@ -8594,7 +8828,7 @@
           <w:lang w:eastAsia="en-PH"/>
         </w:rPr>
       </w:pPr>
-      <w:bookmarkStart w:id="16" w:name="_Toc416036653"/>
+      <w:bookmarkStart w:id="16" w:name="_Toc416095238"/>
       <w:r>
         <w:rPr>
           <w:lang w:eastAsia="en-PH"/>
@@ -8613,7 +8847,7 @@
       <w:r>
         <w:rPr>
           <w:noProof/>
-          <w:lang w:eastAsia="en-PH"/>
+          <w:lang w:val="en-US"/>
         </w:rPr>
         <w:drawing>
           <wp:inline distT="0" distB="0" distL="0" distR="0">
@@ -8631,7 +8865,7 @@
                     <pic:cNvPicPr/>
                   </pic:nvPicPr>
                   <pic:blipFill>
-                    <a:blip r:embed="rId26"/>
+                    <a:blip r:embed="rId26" cstate="print"/>
                     <a:stretch>
                       <a:fillRect/>
                     </a:stretch>
@@ -8661,7 +8895,7 @@
       <w:r>
         <w:rPr>
           <w:noProof/>
-          <w:lang w:eastAsia="en-PH"/>
+          <w:lang w:val="en-US"/>
         </w:rPr>
         <w:drawing>
           <wp:inline distT="0" distB="0" distL="0" distR="0">
@@ -8679,7 +8913,7 @@
                     <pic:cNvPicPr/>
                   </pic:nvPicPr>
                   <pic:blipFill>
-                    <a:blip r:embed="rId27"/>
+                    <a:blip r:embed="rId27" cstate="print"/>
                     <a:stretch>
                       <a:fillRect/>
                     </a:stretch>
@@ -8709,7 +8943,7 @@
       <w:r>
         <w:rPr>
           <w:noProof/>
-          <w:lang w:eastAsia="en-PH"/>
+          <w:lang w:val="en-US"/>
         </w:rPr>
         <w:drawing>
           <wp:inline distT="0" distB="0" distL="0" distR="0">
@@ -8727,7 +8961,7 @@
                     <pic:cNvPicPr/>
                   </pic:nvPicPr>
                   <pic:blipFill>
-                    <a:blip r:embed="rId28"/>
+                    <a:blip r:embed="rId28" cstate="print"/>
                     <a:stretch>
                       <a:fillRect/>
                     </a:stretch>
@@ -8757,7 +8991,7 @@
       <w:r>
         <w:rPr>
           <w:noProof/>
-          <w:lang w:eastAsia="en-PH"/>
+          <w:lang w:val="en-US"/>
         </w:rPr>
         <w:lastRenderedPageBreak/>
         <w:drawing>
@@ -8776,7 +9010,7 @@
                     <pic:cNvPicPr/>
                   </pic:nvPicPr>
                   <pic:blipFill>
-                    <a:blip r:embed="rId29"/>
+                    <a:blip r:embed="rId29" cstate="print"/>
                     <a:stretch>
                       <a:fillRect/>
                     </a:stretch>
@@ -8806,7 +9040,7 @@
       <w:r>
         <w:rPr>
           <w:noProof/>
-          <w:lang w:eastAsia="en-PH"/>
+          <w:lang w:val="en-US"/>
         </w:rPr>
         <w:drawing>
           <wp:inline distT="0" distB="0" distL="0" distR="0">
@@ -8824,7 +9058,7 @@
                     <pic:cNvPicPr/>
                   </pic:nvPicPr>
                   <pic:blipFill>
-                    <a:blip r:embed="rId30"/>
+                    <a:blip r:embed="rId30" cstate="print"/>
                     <a:stretch>
                       <a:fillRect/>
                     </a:stretch>
@@ -8852,7 +9086,7 @@
           <w:lang w:eastAsia="en-PH"/>
         </w:rPr>
       </w:pPr>
-      <w:bookmarkStart w:id="17" w:name="_Toc416036654"/>
+      <w:bookmarkStart w:id="17" w:name="_Toc416095239"/>
       <w:r>
         <w:rPr>
           <w:lang w:eastAsia="en-PH"/>
@@ -8868,7 +9102,7 @@
           <w:lang w:eastAsia="en-PH"/>
         </w:rPr>
       </w:pPr>
-      <w:bookmarkStart w:id="18" w:name="_Toc416036655"/>
+      <w:bookmarkStart w:id="18" w:name="_Toc416095240"/>
       <w:r>
         <w:rPr>
           <w:lang w:eastAsia="en-PH"/>
@@ -8907,7 +9141,7 @@
       <w:r>
         <w:rPr>
           <w:noProof/>
-          <w:lang w:eastAsia="en-PH"/>
+          <w:lang w:val="en-US"/>
         </w:rPr>
         <w:drawing>
           <wp:inline distT="0" distB="0" distL="0" distR="0">
@@ -8925,7 +9159,7 @@
                     <pic:cNvPicPr/>
                   </pic:nvPicPr>
                   <pic:blipFill>
-                    <a:blip r:embed="rId31"/>
+                    <a:blip r:embed="rId31" cstate="print"/>
                     <a:stretch>
                       <a:fillRect/>
                     </a:stretch>
@@ -8977,7 +9211,7 @@
       <w:r>
         <w:rPr>
           <w:noProof/>
-          <w:lang w:eastAsia="en-PH"/>
+          <w:lang w:val="en-US"/>
         </w:rPr>
         <w:drawing>
           <wp:inline distT="0" distB="0" distL="0" distR="0">
@@ -8995,7 +9229,7 @@
                     <pic:cNvPicPr/>
                   </pic:nvPicPr>
                   <pic:blipFill>
-                    <a:blip r:embed="rId32"/>
+                    <a:blip r:embed="rId32" cstate="print"/>
                     <a:stretch>
                       <a:fillRect/>
                     </a:stretch>
@@ -9023,7 +9257,7 @@
           <w:lang w:eastAsia="en-PH"/>
         </w:rPr>
       </w:pPr>
-      <w:bookmarkStart w:id="19" w:name="_Toc416036656"/>
+      <w:bookmarkStart w:id="19" w:name="_Toc416095241"/>
       <w:r>
         <w:rPr>
           <w:lang w:eastAsia="en-PH"/>
@@ -9039,7 +9273,7 @@
           <w:lang w:eastAsia="en-PH"/>
         </w:rPr>
       </w:pPr>
-      <w:bookmarkStart w:id="20" w:name="_Toc416036657"/>
+      <w:bookmarkStart w:id="20" w:name="_Toc416095242"/>
       <w:r>
         <w:rPr>
           <w:lang w:eastAsia="en-PH"/>
@@ -9185,7 +9419,7 @@
           <w:lang w:eastAsia="en-PH"/>
         </w:rPr>
       </w:pPr>
-      <w:bookmarkStart w:id="21" w:name="_Toc416036658"/>
+      <w:bookmarkStart w:id="21" w:name="_Toc416095243"/>
       <w:r>
         <w:rPr>
           <w:lang w:eastAsia="en-PH"/>
@@ -9204,7 +9438,7 @@
       <w:r>
         <w:rPr>
           <w:noProof/>
-          <w:lang w:eastAsia="en-PH"/>
+          <w:lang w:val="en-US"/>
         </w:rPr>
         <w:drawing>
           <wp:inline distT="0" distB="0" distL="0" distR="0">
@@ -9222,7 +9456,7 @@
                     <pic:cNvPicPr/>
                   </pic:nvPicPr>
                   <pic:blipFill>
-                    <a:blip r:embed="rId36"/>
+                    <a:blip r:embed="rId36" cstate="print"/>
                     <a:stretch>
                       <a:fillRect/>
                     </a:stretch>
@@ -9250,7 +9484,7 @@
           <w:lang w:eastAsia="en-PH"/>
         </w:rPr>
       </w:pPr>
-      <w:bookmarkStart w:id="22" w:name="_Toc416036659"/>
+      <w:bookmarkStart w:id="22" w:name="_Toc416095244"/>
       <w:r>
         <w:rPr>
           <w:lang w:eastAsia="en-PH"/>
@@ -10596,7 +10830,7 @@
           <w:lang w:eastAsia="en-PH"/>
         </w:rPr>
       </w:pPr>
-      <w:bookmarkStart w:id="23" w:name="_Toc416036660"/>
+      <w:bookmarkStart w:id="23" w:name="_Toc416095245"/>
       <w:r>
         <w:rPr>
           <w:lang w:eastAsia="en-PH"/>
@@ -10612,7 +10846,7 @@
           <w:lang w:eastAsia="en-PH"/>
         </w:rPr>
       </w:pPr>
-      <w:bookmarkStart w:id="24" w:name="_Toc416036661"/>
+      <w:bookmarkStart w:id="24" w:name="_Toc416095246"/>
       <w:r>
         <w:rPr>
           <w:lang w:eastAsia="en-PH"/>
@@ -10671,7 +10905,29 @@
           <w:szCs w:val="24"/>
           <w:lang w:eastAsia="en-PH"/>
         </w:rPr>
-        <w:t>The Installation of the Inventory System will be done via Hosted and Localhost.</w:t>
+        <w:t xml:space="preserve">The Installation of the Inventory System will be done via Hosted and </w:t>
+      </w:r>
+      <w:proofErr w:type="spellStart"/>
+      <w:r>
+        <w:rPr>
+          <w:rFonts w:ascii="Times New Roman" w:eastAsia="Times New Roman" w:hAnsi="Times New Roman" w:cs="Times New Roman"/>
+          <w:color w:val="000000"/>
+          <w:sz w:val="24"/>
+          <w:szCs w:val="24"/>
+          <w:lang w:eastAsia="en-PH"/>
+        </w:rPr>
+        <w:t>Localhost</w:t>
+      </w:r>
+      <w:proofErr w:type="spellEnd"/>
+      <w:r>
+        <w:rPr>
+          <w:rFonts w:ascii="Times New Roman" w:eastAsia="Times New Roman" w:hAnsi="Times New Roman" w:cs="Times New Roman"/>
+          <w:color w:val="000000"/>
+          <w:sz w:val="24"/>
+          <w:szCs w:val="24"/>
+          <w:lang w:eastAsia="en-PH"/>
+        </w:rPr>
+        <w:t>.</w:t>
       </w:r>
     </w:p>
     <w:p>
@@ -10727,7 +10983,29 @@
           <w:szCs w:val="24"/>
           <w:lang w:eastAsia="en-PH"/>
         </w:rPr>
-        <w:t>For Localhost, all the files and requirements will be set up and configured on (a) specific terminal(s) in order that the Inventory System will be accessed.</w:t>
+        <w:t xml:space="preserve">For </w:t>
+      </w:r>
+      <w:proofErr w:type="spellStart"/>
+      <w:r>
+        <w:rPr>
+          <w:rFonts w:ascii="Times New Roman" w:eastAsia="Times New Roman" w:hAnsi="Times New Roman" w:cs="Times New Roman"/>
+          <w:color w:val="000000"/>
+          <w:sz w:val="24"/>
+          <w:szCs w:val="24"/>
+          <w:lang w:eastAsia="en-PH"/>
+        </w:rPr>
+        <w:t>Localhost</w:t>
+      </w:r>
+      <w:proofErr w:type="spellEnd"/>
+      <w:r>
+        <w:rPr>
+          <w:rFonts w:ascii="Times New Roman" w:eastAsia="Times New Roman" w:hAnsi="Times New Roman" w:cs="Times New Roman"/>
+          <w:color w:val="000000"/>
+          <w:sz w:val="24"/>
+          <w:szCs w:val="24"/>
+          <w:lang w:eastAsia="en-PH"/>
+        </w:rPr>
+        <w:t>, all the files and requirements will be set up and configured on (a) specific terminal(s) in order that the Inventory System will be accessed.</w:t>
       </w:r>
     </w:p>
     <w:p>
@@ -10755,7 +11033,29 @@
           <w:szCs w:val="24"/>
           <w:lang w:eastAsia="en-PH"/>
         </w:rPr>
-        <w:t>The database must be configured if it will be installed via Localhost.</w:t>
+        <w:t xml:space="preserve">The database must be configured if it will be installed via </w:t>
+      </w:r>
+      <w:proofErr w:type="spellStart"/>
+      <w:r>
+        <w:rPr>
+          <w:rFonts w:ascii="Times New Roman" w:eastAsia="Times New Roman" w:hAnsi="Times New Roman" w:cs="Times New Roman"/>
+          <w:color w:val="000000"/>
+          <w:sz w:val="24"/>
+          <w:szCs w:val="24"/>
+          <w:lang w:eastAsia="en-PH"/>
+        </w:rPr>
+        <w:t>Localhost</w:t>
+      </w:r>
+      <w:proofErr w:type="spellEnd"/>
+      <w:r>
+        <w:rPr>
+          <w:rFonts w:ascii="Times New Roman" w:eastAsia="Times New Roman" w:hAnsi="Times New Roman" w:cs="Times New Roman"/>
+          <w:color w:val="000000"/>
+          <w:sz w:val="24"/>
+          <w:szCs w:val="24"/>
+          <w:lang w:eastAsia="en-PH"/>
+        </w:rPr>
+        <w:t>.</w:t>
       </w:r>
     </w:p>
     <w:p>
@@ -10970,23 +11270,179 @@
     </w:p>
     <w:p>
       <w:pPr>
-        <w:pStyle w:val="Heading2"/>
-        <w:rPr>
-          <w:lang w:eastAsia="en-PH"/>
-        </w:rPr>
-      </w:pPr>
-      <w:bookmarkStart w:id="25" w:name="_Toc416036662"/>
+        <w:rPr>
+          <w:lang w:eastAsia="en-PH"/>
+        </w:rPr>
+      </w:pPr>
+    </w:p>
+    <w:p>
+      <w:pPr>
+        <w:pStyle w:val="Heading1"/>
+      </w:pPr>
+      <w:bookmarkStart w:id="25" w:name="_Toc416095247"/>
       <w:r>
-        <w:rPr>
-          <w:lang w:eastAsia="en-PH"/>
-        </w:rPr>
-        <w:t>An updated Acceptance Plan</w:t>
+        <w:lastRenderedPageBreak/>
+        <w:t>References (Hyperlinks)</w:t>
       </w:r>
       <w:bookmarkEnd w:id="25"/>
     </w:p>
+    <w:p>
+      <w:pPr>
+        <w:rPr>
+          <w:rFonts w:ascii="Times New Roman" w:hAnsi="Times New Roman" w:cs="Times New Roman"/>
+          <w:sz w:val="24"/>
+          <w:szCs w:val="24"/>
+          <w:lang w:val="en-US"/>
+        </w:rPr>
+      </w:pPr>
+      <w:hyperlink r:id="rId37" w:tooltip="http://ecomputernotes.com/software-engineering/feasibilitystudy" w:history="1">
+        <w:r>
+          <w:rPr>
+            <w:rStyle w:val="Hyperlink"/>
+            <w:rFonts w:ascii="Times New Roman" w:hAnsi="Times New Roman" w:cs="Times New Roman"/>
+            <w:sz w:val="24"/>
+            <w:szCs w:val="24"/>
+            <w:lang w:val="en-US"/>
+          </w:rPr>
+          <w:t>What is Feasibility Study? Types of Feasibility. Explain Feasibility Study Process</w:t>
+        </w:r>
+      </w:hyperlink>
+    </w:p>
+    <w:p>
+      <w:pPr>
+        <w:rPr>
+          <w:rFonts w:ascii="Times New Roman" w:hAnsi="Times New Roman" w:cs="Times New Roman"/>
+          <w:sz w:val="24"/>
+          <w:szCs w:val="24"/>
+          <w:lang w:val="en-US"/>
+        </w:rPr>
+      </w:pPr>
+      <w:hyperlink r:id="rId38" w:tooltip="http://www.google.com.ph/imgres?imgurl=http://img.docstoccdn.com/thumb/orig/34527106.png&amp;imgrefurl=http://loancalculator.social/tag/how-to-create-a-requirements-traceability-matrix-ehow&amp;h=1275&amp;w=1650&amp;tbnid=IGX5bOykNHEA3M:&amp;zoom=1&amp;docid=ZJUS-Y9zJULdXM&amp;ei=vh8iVYzYOJKA8gX_oIHwCA&amp;tbm=isch" w:history="1">
+        <w:r>
+          <w:rPr>
+            <w:rStyle w:val="Hyperlink"/>
+            <w:rFonts w:ascii="Times New Roman" w:hAnsi="Times New Roman" w:cs="Times New Roman"/>
+            <w:sz w:val="24"/>
+            <w:szCs w:val="24"/>
+            <w:lang w:val="en-US"/>
+          </w:rPr>
+          <w:t>How To Create A Requirements Traceability Matrix</w:t>
+        </w:r>
+      </w:hyperlink>
+    </w:p>
+    <w:p>
+      <w:pPr>
+        <w:rPr>
+          <w:rFonts w:ascii="Times New Roman" w:hAnsi="Times New Roman" w:cs="Times New Roman"/>
+          <w:sz w:val="24"/>
+          <w:szCs w:val="24"/>
+          <w:lang w:val="en-US"/>
+        </w:rPr>
+      </w:pPr>
+      <w:hyperlink r:id="rId39" w:tooltip="http://www.inpaspages.com/wp-content/uploads/2013/12/ISO9001-roadmap.gif" w:history="1">
+        <w:r>
+          <w:rPr>
+            <w:rStyle w:val="Hyperlink"/>
+            <w:rFonts w:ascii="Times New Roman" w:hAnsi="Times New Roman" w:cs="Times New Roman"/>
+            <w:sz w:val="24"/>
+            <w:szCs w:val="24"/>
+            <w:lang w:val="en-US"/>
+          </w:rPr>
+          <w:t>Implementation Road Map</w:t>
+        </w:r>
+      </w:hyperlink>
+    </w:p>
+    <w:p>
+      <w:pPr>
+        <w:rPr>
+          <w:rFonts w:ascii="Times New Roman" w:hAnsi="Times New Roman" w:cs="Times New Roman"/>
+          <w:sz w:val="24"/>
+          <w:szCs w:val="24"/>
+          <w:lang w:val="en-US"/>
+        </w:rPr>
+      </w:pPr>
+      <w:hyperlink r:id="rId40" w:tooltip="http://iqmax.com/uploads/images/content/DeploymentProcess2SHARP.png" w:history="1">
+        <w:r>
+          <w:rPr>
+            <w:rStyle w:val="Hyperlink"/>
+            <w:rFonts w:ascii="Times New Roman" w:hAnsi="Times New Roman" w:cs="Times New Roman"/>
+            <w:sz w:val="24"/>
+            <w:szCs w:val="24"/>
+            <w:lang w:val="en-US"/>
+          </w:rPr>
+          <w:t>Deployment Project</w:t>
+        </w:r>
+      </w:hyperlink>
+    </w:p>
+    <w:p>
+      <w:pPr>
+        <w:rPr>
+          <w:rFonts w:ascii="Times New Roman" w:hAnsi="Times New Roman" w:cs="Times New Roman"/>
+          <w:sz w:val="24"/>
+          <w:szCs w:val="24"/>
+          <w:lang w:val="en-US"/>
+        </w:rPr>
+      </w:pPr>
+      <w:hyperlink r:id="rId41" w:tooltip="http://moodle.apc.edu.ph/pluginfile.php/59959/mod_resource/content/1/Test%20Plan%20Outline.pdf" w:history="1">
+        <w:r>
+          <w:rPr>
+            <w:rStyle w:val="Hyperlink"/>
+            <w:rFonts w:ascii="Times New Roman" w:hAnsi="Times New Roman" w:cs="Times New Roman"/>
+            <w:sz w:val="24"/>
+            <w:szCs w:val="24"/>
+            <w:lang w:val="en-US"/>
+          </w:rPr>
+          <w:t xml:space="preserve">QUALITY </w:t>
+        </w:r>
+        <w:proofErr w:type="spellStart"/>
+        <w:r>
+          <w:rPr>
+            <w:rStyle w:val="Hyperlink"/>
+            <w:rFonts w:ascii="Times New Roman" w:hAnsi="Times New Roman" w:cs="Times New Roman"/>
+            <w:sz w:val="24"/>
+            <w:szCs w:val="24"/>
+            <w:lang w:val="en-US"/>
+          </w:rPr>
+          <w:t>Moodle</w:t>
+        </w:r>
+        <w:proofErr w:type="spellEnd"/>
+        <w:r>
+          <w:rPr>
+            <w:rStyle w:val="Hyperlink"/>
+            <w:rFonts w:ascii="Times New Roman" w:hAnsi="Times New Roman" w:cs="Times New Roman"/>
+            <w:sz w:val="24"/>
+            <w:szCs w:val="24"/>
+            <w:lang w:val="en-US"/>
+          </w:rPr>
+          <w:t>: Test Plan Outline</w:t>
+        </w:r>
+      </w:hyperlink>
+    </w:p>
+    <w:p>
+      <w:pPr>
+        <w:rPr>
+          <w:rFonts w:ascii="Times New Roman" w:hAnsi="Times New Roman" w:cs="Times New Roman"/>
+          <w:sz w:val="24"/>
+          <w:szCs w:val="24"/>
+          <w:lang w:val="en-US"/>
+        </w:rPr>
+      </w:pPr>
+      <w:hyperlink r:id="rId42" w:tooltip="http://www.epmo.scio.nc.gov/library/docs/TESTPLAN.doc" w:history="1">
+        <w:r>
+          <w:rPr>
+            <w:rStyle w:val="Hyperlink"/>
+            <w:rFonts w:ascii="Times New Roman" w:hAnsi="Times New Roman" w:cs="Times New Roman"/>
+            <w:sz w:val="24"/>
+            <w:szCs w:val="24"/>
+            <w:lang w:val="en-US"/>
+          </w:rPr>
+          <w:t>Software Test Plan Template</w:t>
+        </w:r>
+      </w:hyperlink>
+    </w:p>
     <w:p/>
     <w:sectPr>
-      <w:footerReference w:type="default" r:id="rId37"/>
+      <w:footerReference w:type="default" r:id="rId43"/>
       <w:pgSz w:w="12240" w:h="15840"/>
       <w:pgMar w:top="1440" w:right="1440" w:bottom="1440" w:left="1440" w:header="720" w:footer="720" w:gutter="0"/>
       <w:cols w:space="720"/>
@@ -10999,7 +11455,7 @@
 
 <file path=word/endnotes.xml><?xml version="1.0" encoding="utf-8"?>
 <w:endnotes xmlns:ve="http://schemas.openxmlformats.org/markup-compatibility/2006" xmlns:o="urn:schemas-microsoft-com:office:office" xmlns:r="http://schemas.openxmlformats.org/officeDocument/2006/relationships" xmlns:m="http://schemas.openxmlformats.org/officeDocument/2006/math" xmlns:v="urn:schemas-microsoft-com:vml" xmlns:wp="http://schemas.openxmlformats.org/drawingml/2006/wordprocessingDrawing" xmlns:w10="urn:schemas-microsoft-com:office:word" xmlns:w="http://schemas.openxmlformats.org/wordprocessingml/2006/main" xmlns:wne="http://schemas.microsoft.com/office/word/2006/wordml">
-  <w:endnote w:type="separator" w:id="0">
+  <w:endnote w:type="separator" w:id="-1">
     <w:p>
       <w:pPr>
         <w:spacing w:after="0" w:line="240" w:lineRule="auto"/>
@@ -11009,7 +11465,7 @@
       </w:r>
     </w:p>
   </w:endnote>
-  <w:endnote w:type="continuationSeparator" w:id="1">
+  <w:endnote w:type="continuationSeparator" w:id="0">
     <w:p>
       <w:pPr>
         <w:spacing w:after="0" w:line="240" w:lineRule="auto"/>
@@ -11043,7 +11499,7 @@
             <w:rPr>
               <w:noProof/>
             </w:rPr>
-            <w:t>23</w:t>
+            <w:t>24</w:t>
           </w:r>
         </w:fldSimple>
       </w:p>
@@ -11059,7 +11515,7 @@
 
 <file path=word/footnotes.xml><?xml version="1.0" encoding="utf-8"?>
 <w:footnotes xmlns:ve="http://schemas.openxmlformats.org/markup-compatibility/2006" xmlns:o="urn:schemas-microsoft-com:office:office" xmlns:r="http://schemas.openxmlformats.org/officeDocument/2006/relationships" xmlns:m="http://schemas.openxmlformats.org/officeDocument/2006/math" xmlns:v="urn:schemas-microsoft-com:vml" xmlns:wp="http://schemas.openxmlformats.org/drawingml/2006/wordprocessingDrawing" xmlns:w10="urn:schemas-microsoft-com:office:word" xmlns:w="http://schemas.openxmlformats.org/wordprocessingml/2006/main" xmlns:wne="http://schemas.microsoft.com/office/word/2006/wordml">
-  <w:footnote w:type="separator" w:id="0">
+  <w:footnote w:type="separator" w:id="-1">
     <w:p>
       <w:pPr>
         <w:spacing w:after="0" w:line="240" w:lineRule="auto"/>
@@ -11069,7 +11525,7 @@
       </w:r>
     </w:p>
   </w:footnote>
-  <w:footnote w:type="continuationSeparator" w:id="1">
+  <w:footnote w:type="continuationSeparator" w:id="0">
     <w:p>
       <w:pPr>
         <w:spacing w:after="0" w:line="240" w:lineRule="auto"/>
@@ -16792,7 +17248,6 @@
   <w:style w:type="character" w:default="1" w:styleId="DefaultParagraphFont">
     <w:name w:val="Default Paragraph Font"/>
     <w:uiPriority w:val="1"/>
-    <w:semiHidden/>
     <w:unhideWhenUsed/>
   </w:style>
   <w:style w:type="table" w:default="1" w:styleId="TableNormal">
@@ -17671,8 +18126,8 @@
       <w:color w:val="4F81BD" w:themeColor="accent1"/>
     </w:rPr>
   </w:style>
-  <w:style w:type="table" w:customStyle="1" w:styleId="LightGrid-Accent1">
-    <w:name w:val="Light Grid Accent 1"/>
+  <w:style w:type="table" w:customStyle="1" w:styleId="LightGrid-Accent11">
+    <w:name w:val="Light Grid - Accent 11"/>
     <w:basedOn w:val="TableNormal"/>
     <w:uiPriority w:val="62"/>
     <w:rsid w:val="00B046A0"/>
@@ -17889,312 +18344,6 @@
     <w:rsid w:val="00C4100E"/>
   </w:style>
 </w:styles>
-</file>
-
-<file path=word/glossary/document.xml><?xml version="1.0" encoding="utf-8"?>
-<w:glossaryDocument xmlns:ve="http://schemas.openxmlformats.org/markup-compatibility/2006" xmlns:o="urn:schemas-microsoft-com:office:office" xmlns:r="http://schemas.openxmlformats.org/officeDocument/2006/relationships" xmlns:m="http://schemas.openxmlformats.org/officeDocument/2006/math" xmlns:v="urn:schemas-microsoft-com:vml" xmlns:wp="http://schemas.openxmlformats.org/drawingml/2006/wordprocessingDrawing" xmlns:w10="urn:schemas-microsoft-com:office:word" xmlns:w="http://schemas.openxmlformats.org/wordprocessingml/2006/main" xmlns:wne="http://schemas.microsoft.com/office/word/2006/wordml">
-  <w:docParts/>
-</w:glossaryDocument>
-</file>
-
-<file path=word/glossary/fontTable.xml><?xml version="1.0" encoding="utf-8"?>
-<w:fonts xmlns:r="http://schemas.openxmlformats.org/officeDocument/2006/relationships" xmlns:w="http://schemas.openxmlformats.org/wordprocessingml/2006/main">
-  <w:font w:name="Wingdings">
-    <w:panose1 w:val="05000000000000000000"/>
-    <w:charset w:val="02"/>
-    <w:family w:val="auto"/>
-    <w:pitch w:val="variable"/>
-    <w:sig w:usb0="00000000" w:usb1="10000000" w:usb2="00000000" w:usb3="00000000" w:csb0="80000000" w:csb1="00000000"/>
-  </w:font>
-  <w:font w:name="Times New Roman">
-    <w:panose1 w:val="02020603050405020304"/>
-    <w:charset w:val="00"/>
-    <w:family w:val="roman"/>
-    <w:pitch w:val="variable"/>
-    <w:sig w:usb0="E0002EFF" w:usb1="C0007843" w:usb2="00000009" w:usb3="00000000" w:csb0="000001FF" w:csb1="00000000"/>
-  </w:font>
-  <w:font w:name="Calibri">
-    <w:panose1 w:val="020F0502020204030204"/>
-    <w:charset w:val="00"/>
-    <w:family w:val="swiss"/>
-    <w:pitch w:val="variable"/>
-    <w:sig w:usb0="E00002FF" w:usb1="4000ACFF" w:usb2="00000001" w:usb3="00000000" w:csb0="0000019F" w:csb1="00000000"/>
-  </w:font>
-  <w:font w:name="Cambria">
-    <w:panose1 w:val="02040503050406030204"/>
-    <w:charset w:val="00"/>
-    <w:family w:val="roman"/>
-    <w:pitch w:val="variable"/>
-    <w:sig w:usb0="E00002FF" w:usb1="400004FF" w:usb2="00000000" w:usb3="00000000" w:csb0="0000019F" w:csb1="00000000"/>
-  </w:font>
-  <w:font w:name="Tahoma">
-    <w:panose1 w:val="020B0604030504040204"/>
-    <w:charset w:val="00"/>
-    <w:family w:val="swiss"/>
-    <w:pitch w:val="variable"/>
-    <w:sig w:usb0="E1002EFF" w:usb1="C000605B" w:usb2="00000029" w:usb3="00000000" w:csb0="000101FF" w:csb1="00000000"/>
-  </w:font>
-</w:fonts>
-</file>
-
-<file path=word/glossary/settings.xml><?xml version="1.0" encoding="utf-8"?>
-<w:settings xmlns:o="urn:schemas-microsoft-com:office:office" xmlns:r="http://schemas.openxmlformats.org/officeDocument/2006/relationships" xmlns:m="http://schemas.openxmlformats.org/officeDocument/2006/math" xmlns:v="urn:schemas-microsoft-com:vml" xmlns:w10="urn:schemas-microsoft-com:office:word" xmlns:w="http://schemas.openxmlformats.org/wordprocessingml/2006/main" xmlns:sl="http://schemas.openxmlformats.org/schemaLibrary/2006/main">
-  <w:view w:val="normal"/>
-  <w:defaultTabStop w:val="720"/>
-  <w:characterSpacingControl w:val="doNotCompress"/>
-  <w:compat>
-    <w:useFELayout/>
-  </w:compat>
-  <w:rsids>
-    <w:rsidRoot w:val="008B394D"/>
-    <w:rsid w:val="008B394D"/>
-    <w:rsid w:val="00922EF1"/>
-    <w:rsid w:val="009C4AD3"/>
-  </w:rsids>
-  <m:mathPr>
-    <m:mathFont m:val="Cambria Math"/>
-    <m:brkBin m:val="before"/>
-    <m:brkBinSub m:val="--"/>
-    <m:smallFrac m:val="off"/>
-    <m:dispDef/>
-    <m:lMargin m:val="0"/>
-    <m:rMargin m:val="0"/>
-    <m:defJc m:val="centerGroup"/>
-    <m:wrapIndent m:val="1440"/>
-    <m:intLim m:val="subSup"/>
-    <m:naryLim m:val="undOvr"/>
-  </m:mathPr>
-  <w:themeFontLang w:val="en-PH"/>
-  <w:clrSchemeMapping w:bg1="light1" w:t1="dark1" w:bg2="light2" w:t2="dark2" w:accent1="accent1" w:accent2="accent2" w:accent3="accent3" w:accent4="accent4" w:accent5="accent5" w:accent6="accent6" w:hyperlink="hyperlink" w:followedHyperlink="followedHyperlink"/>
-  <w:decimalSymbol w:val="."/>
-  <w:listSeparator w:val=","/>
-</w:settings>
-</file>
-
-<file path=word/glossary/styles.xml><?xml version="1.0" encoding="utf-8"?>
-<w:styles xmlns:r="http://schemas.openxmlformats.org/officeDocument/2006/relationships" xmlns:w="http://schemas.openxmlformats.org/wordprocessingml/2006/main">
-  <w:docDefaults>
-    <w:rPrDefault>
-      <w:rPr>
-        <w:rFonts w:asciiTheme="minorHAnsi" w:eastAsiaTheme="minorEastAsia" w:hAnsiTheme="minorHAnsi" w:cstheme="minorBidi"/>
-        <w:sz w:val="22"/>
-        <w:szCs w:val="22"/>
-        <w:lang w:val="en-PH" w:eastAsia="en-PH" w:bidi="ar-SA"/>
-      </w:rPr>
-    </w:rPrDefault>
-    <w:pPrDefault>
-      <w:pPr>
-        <w:spacing w:after="200" w:line="276" w:lineRule="auto"/>
-      </w:pPr>
-    </w:pPrDefault>
-  </w:docDefaults>
-  <w:latentStyles w:defLockedState="0" w:defUIPriority="99" w:defSemiHidden="1" w:defUnhideWhenUsed="1" w:defQFormat="0" w:count="267">
-    <w:lsdException w:name="Normal" w:semiHidden="0" w:uiPriority="0" w:unhideWhenUsed="0" w:qFormat="1"/>
-    <w:lsdException w:name="heading 1" w:semiHidden="0" w:uiPriority="9" w:unhideWhenUsed="0" w:qFormat="1"/>
-    <w:lsdException w:name="heading 2" w:uiPriority="9" w:qFormat="1"/>
-    <w:lsdException w:name="heading 3" w:uiPriority="9" w:qFormat="1"/>
-    <w:lsdException w:name="heading 4" w:uiPriority="9" w:qFormat="1"/>
-    <w:lsdException w:name="heading 5" w:uiPriority="9" w:qFormat="1"/>
-    <w:lsdException w:name="heading 6" w:uiPriority="9" w:qFormat="1"/>
-    <w:lsdException w:name="heading 7" w:uiPriority="9" w:qFormat="1"/>
-    <w:lsdException w:name="heading 8" w:uiPriority="9" w:qFormat="1"/>
-    <w:lsdException w:name="heading 9" w:uiPriority="9" w:qFormat="1"/>
-    <w:lsdException w:name="toc 1" w:uiPriority="39"/>
-    <w:lsdException w:name="toc 2" w:uiPriority="39"/>
-    <w:lsdException w:name="toc 3" w:uiPriority="39"/>
-    <w:lsdException w:name="toc 4" w:uiPriority="39"/>
-    <w:lsdException w:name="toc 5" w:uiPriority="39"/>
-    <w:lsdException w:name="toc 6" w:uiPriority="39"/>
-    <w:lsdException w:name="toc 7" w:uiPriority="39"/>
-    <w:lsdException w:name="toc 8" w:uiPriority="39"/>
-    <w:lsdException w:name="toc 9" w:uiPriority="39"/>
-    <w:lsdException w:name="caption" w:uiPriority="35" w:qFormat="1"/>
-    <w:lsdException w:name="Title" w:semiHidden="0" w:uiPriority="10" w:unhideWhenUsed="0" w:qFormat="1"/>
-    <w:lsdException w:name="Default Paragraph Font" w:uiPriority="1"/>
-    <w:lsdException w:name="Subtitle" w:semiHidden="0" w:uiPriority="11" w:unhideWhenUsed="0" w:qFormat="1"/>
-    <w:lsdException w:name="Strong" w:semiHidden="0" w:uiPriority="22" w:unhideWhenUsed="0" w:qFormat="1"/>
-    <w:lsdException w:name="Emphasis" w:semiHidden="0" w:uiPriority="20" w:unhideWhenUsed="0" w:qFormat="1"/>
-    <w:lsdException w:name="Table Grid" w:semiHidden="0" w:uiPriority="59" w:unhideWhenUsed="0"/>
-    <w:lsdException w:name="Placeholder Text" w:unhideWhenUsed="0"/>
-    <w:lsdException w:name="No Spacing" w:semiHidden="0" w:uiPriority="1" w:unhideWhenUsed="0" w:qFormat="1"/>
-    <w:lsdException w:name="Light Shading" w:semiHidden="0" w:uiPriority="60" w:unhideWhenUsed="0"/>
-    <w:lsdException w:name="Light List" w:semiHidden="0" w:uiPriority="61" w:unhideWhenUsed="0"/>
-    <w:lsdException w:name="Light Grid" w:semiHidden="0" w:uiPriority="62" w:unhideWhenUsed="0"/>
-    <w:lsdException w:name="Medium Shading 1" w:semiHidden="0" w:uiPriority="63" w:unhideWhenUsed="0"/>
-    <w:lsdException w:name="Medium Shading 2" w:semiHidden="0" w:uiPriority="64" w:unhideWhenUsed="0"/>
-    <w:lsdException w:name="Medium List 1" w:semiHidden="0" w:uiPriority="65" w:unhideWhenUsed="0"/>
-    <w:lsdException w:name="Medium List 2" w:semiHidden="0" w:uiPriority="66" w:unhideWhenUsed="0"/>
-    <w:lsdException w:name="Medium Grid 1" w:semiHidden="0" w:uiPriority="67" w:unhideWhenUsed="0"/>
-    <w:lsdException w:name="Medium Grid 2" w:semiHidden="0" w:uiPriority="68" w:unhideWhenUsed="0"/>
-    <w:lsdException w:name="Medium Grid 3" w:semiHidden="0" w:uiPriority="69" w:unhideWhenUsed="0"/>
-    <w:lsdException w:name="Dark List" w:semiHidden="0" w:uiPriority="70" w:unhideWhenUsed="0"/>
-    <w:lsdException w:name="Colorful Shading" w:semiHidden="0" w:uiPriority="71" w:unhideWhenUsed="0"/>
-    <w:lsdException w:name="Colorful List" w:semiHidden="0" w:uiPriority="72" w:unhideWhenUsed="0"/>
-    <w:lsdException w:name="Colorful Grid" w:semiHidden="0" w:uiPriority="73" w:unhideWhenUsed="0"/>
-    <w:lsdException w:name="Light Shading Accent 1" w:semiHidden="0" w:uiPriority="60" w:unhideWhenUsed="0"/>
-    <w:lsdException w:name="Light List Accent 1" w:semiHidden="0" w:uiPriority="61" w:unhideWhenUsed="0"/>
-    <w:lsdException w:name="Light Grid Accent 1" w:semiHidden="0" w:uiPriority="62" w:unhideWhenUsed="0"/>
-    <w:lsdException w:name="Medium Shading 1 Accent 1" w:semiHidden="0" w:uiPriority="63" w:unhideWhenUsed="0"/>
-    <w:lsdException w:name="Medium Shading 2 Accent 1" w:semiHidden="0" w:uiPriority="64" w:unhideWhenUsed="0"/>
-    <w:lsdException w:name="Medium List 1 Accent 1" w:semiHidden="0" w:uiPriority="65" w:unhideWhenUsed="0"/>
-    <w:lsdException w:name="Revision" w:unhideWhenUsed="0"/>
-    <w:lsdException w:name="List Paragraph" w:semiHidden="0" w:uiPriority="34" w:unhideWhenUsed="0" w:qFormat="1"/>
-    <w:lsdException w:name="Quote" w:semiHidden="0" w:uiPriority="29" w:unhideWhenUsed="0" w:qFormat="1"/>
-    <w:lsdException w:name="Intense Quote" w:semiHidden="0" w:uiPriority="30" w:unhideWhenUsed="0" w:qFormat="1"/>
-    <w:lsdException w:name="Medium List 2 Accent 1" w:semiHidden="0" w:uiPriority="66" w:unhideWhenUsed="0"/>
-    <w:lsdException w:name="Medium Grid 1 Accent 1" w:semiHidden="0" w:uiPriority="67" w:unhideWhenUsed="0"/>
-    <w:lsdException w:name="Medium Grid 2 Accent 1" w:semiHidden="0" w:uiPriority="68" w:unhideWhenUsed="0"/>
-    <w:lsdException w:name="Medium Grid 3 Accent 1" w:semiHidden="0" w:uiPriority="69" w:unhideWhenUsed="0"/>
-    <w:lsdException w:name="Dark List Accent 1" w:semiHidden="0" w:uiPriority="70" w:unhideWhenUsed="0"/>
-    <w:lsdException w:name="Colorful Shading Accent 1" w:semiHidden="0" w:uiPriority="71" w:unhideWhenUsed="0"/>
-    <w:lsdException w:name="Colorful List Accent 1" w:semiHidden="0" w:uiPriority="72" w:unhideWhenUsed="0"/>
-    <w:lsdException w:name="Colorful Grid Accent 1" w:semiHidden="0" w:uiPriority="73" w:unhideWhenUsed="0"/>
-    <w:lsdException w:name="Light Shading Accent 2" w:semiHidden="0" w:uiPriority="60" w:unhideWhenUsed="0"/>
-    <w:lsdException w:name="Light List Accent 2" w:semiHidden="0" w:uiPriority="61" w:unhideWhenUsed="0"/>
-    <w:lsdException w:name="Light Grid Accent 2" w:semiHidden="0" w:uiPriority="62" w:unhideWhenUsed="0"/>
-    <w:lsdException w:name="Medium Shading 1 Accent 2" w:semiHidden="0" w:uiPriority="63" w:unhideWhenUsed="0"/>
-    <w:lsdException w:name="Medium Shading 2 Accent 2" w:semiHidden="0" w:uiPriority="64" w:unhideWhenUsed="0"/>
-    <w:lsdException w:name="Medium List 1 Accent 2" w:semiHidden="0" w:uiPriority="65" w:unhideWhenUsed="0"/>
-    <w:lsdException w:name="Medium List 2 Accent 2" w:semiHidden="0" w:uiPriority="66" w:unhideWhenUsed="0"/>
-    <w:lsdException w:name="Medium Grid 1 Accent 2" w:semiHidden="0" w:uiPriority="67" w:unhideWhenUsed="0"/>
-    <w:lsdException w:name="Medium Grid 2 Accent 2" w:semiHidden="0" w:uiPriority="68" w:unhideWhenUsed="0"/>
-    <w:lsdException w:name="Medium Grid 3 Accent 2" w:semiHidden="0" w:uiPriority="69" w:unhideWhenUsed="0"/>
-    <w:lsdException w:name="Dark List Accent 2" w:semiHidden="0" w:uiPriority="70" w:unhideWhenUsed="0"/>
-    <w:lsdException w:name="Colorful Shading Accent 2" w:semiHidden="0" w:uiPriority="71" w:unhideWhenUsed="0"/>
-    <w:lsdException w:name="Colorful List Accent 2" w:semiHidden="0" w:uiPriority="72" w:unhideWhenUsed="0"/>
-    <w:lsdException w:name="Colorful Grid Accent 2" w:semiHidden="0" w:uiPriority="73" w:unhideWhenUsed="0"/>
-    <w:lsdException w:name="Light Shading Accent 3" w:semiHidden="0" w:uiPriority="60" w:unhideWhenUsed="0"/>
-    <w:lsdException w:name="Light List Accent 3" w:semiHidden="0" w:uiPriority="61" w:unhideWhenUsed="0"/>
-    <w:lsdException w:name="Light Grid Accent 3" w:semiHidden="0" w:uiPriority="62" w:unhideWhenUsed="0"/>
-    <w:lsdException w:name="Medium Shading 1 Accent 3" w:semiHidden="0" w:uiPriority="63" w:unhideWhenUsed="0"/>
-    <w:lsdException w:name="Medium Shading 2 Accent 3" w:semiHidden="0" w:uiPriority="64" w:unhideWhenUsed="0"/>
-    <w:lsdException w:name="Medium List 1 Accent 3" w:semiHidden="0" w:uiPriority="65" w:unhideWhenUsed="0"/>
-    <w:lsdException w:name="Medium List 2 Accent 3" w:semiHidden="0" w:uiPriority="66" w:unhideWhenUsed="0"/>
-    <w:lsdException w:name="Medium Grid 1 Accent 3" w:semiHidden="0" w:uiPriority="67" w:unhideWhenUsed="0"/>
-    <w:lsdException w:name="Medium Grid 2 Accent 3" w:semiHidden="0" w:uiPriority="68" w:unhideWhenUsed="0"/>
-    <w:lsdException w:name="Medium Grid 3 Accent 3" w:semiHidden="0" w:uiPriority="69" w:unhideWhenUsed="0"/>
-    <w:lsdException w:name="Dark List Accent 3" w:semiHidden="0" w:uiPriority="70" w:unhideWhenUsed="0"/>
-    <w:lsdException w:name="Colorful Shading Accent 3" w:semiHidden="0" w:uiPriority="71" w:unhideWhenUsed="0"/>
-    <w:lsdException w:name="Colorful List Accent 3" w:semiHidden="0" w:uiPriority="72" w:unhideWhenUsed="0"/>
-    <w:lsdException w:name="Colorful Grid Accent 3" w:semiHidden="0" w:uiPriority="73" w:unhideWhenUsed="0"/>
-    <w:lsdException w:name="Light Shading Accent 4" w:semiHidden="0" w:uiPriority="60" w:unhideWhenUsed="0"/>
-    <w:lsdException w:name="Light List Accent 4" w:semiHidden="0" w:uiPriority="61" w:unhideWhenUsed="0"/>
-    <w:lsdException w:name="Light Grid Accent 4" w:semiHidden="0" w:uiPriority="62" w:unhideWhenUsed="0"/>
-    <w:lsdException w:name="Medium Shading 1 Accent 4" w:semiHidden="0" w:uiPriority="63" w:unhideWhenUsed="0"/>
-    <w:lsdException w:name="Medium Shading 2 Accent 4" w:semiHidden="0" w:uiPriority="64" w:unhideWhenUsed="0"/>
-    <w:lsdException w:name="Medium List 1 Accent 4" w:semiHidden="0" w:uiPriority="65" w:unhideWhenUsed="0"/>
-    <w:lsdException w:name="Medium List 2 Accent 4" w:semiHidden="0" w:uiPriority="66" w:unhideWhenUsed="0"/>
-    <w:lsdException w:name="Medium Grid 1 Accent 4" w:semiHidden="0" w:uiPriority="67" w:unhideWhenUsed="0"/>
-    <w:lsdException w:name="Medium Grid 2 Accent 4" w:semiHidden="0" w:uiPriority="68" w:unhideWhenUsed="0"/>
-    <w:lsdException w:name="Medium Grid 3 Accent 4" w:semiHidden="0" w:uiPriority="69" w:unhideWhenUsed="0"/>
-    <w:lsdException w:name="Dark List Accent 4" w:semiHidden="0" w:uiPriority="70" w:unhideWhenUsed="0"/>
-    <w:lsdException w:name="Colorful Shading Accent 4" w:semiHidden="0" w:uiPriority="71" w:unhideWhenUsed="0"/>
-    <w:lsdException w:name="Colorful List Accent 4" w:semiHidden="0" w:uiPriority="72" w:unhideWhenUsed="0"/>
-    <w:lsdException w:name="Colorful Grid Accent 4" w:semiHidden="0" w:uiPriority="73" w:unhideWhenUsed="0"/>
-    <w:lsdException w:name="Light Shading Accent 5" w:semiHidden="0" w:uiPriority="60" w:unhideWhenUsed="0"/>
-    <w:lsdException w:name="Light List Accent 5" w:semiHidden="0" w:uiPriority="61" w:unhideWhenUsed="0"/>
-    <w:lsdException w:name="Light Grid Accent 5" w:semiHidden="0" w:uiPriority="62" w:unhideWhenUsed="0"/>
-    <w:lsdException w:name="Medium Shading 1 Accent 5" w:semiHidden="0" w:uiPriority="63" w:unhideWhenUsed="0"/>
-    <w:lsdException w:name="Medium Shading 2 Accent 5" w:semiHidden="0" w:uiPriority="64" w:unhideWhenUsed="0"/>
-    <w:lsdException w:name="Medium List 1 Accent 5" w:semiHidden="0" w:uiPriority="65" w:unhideWhenUsed="0"/>
-    <w:lsdException w:name="Medium List 2 Accent 5" w:semiHidden="0" w:uiPriority="66" w:unhideWhenUsed="0"/>
-    <w:lsdException w:name="Medium Grid 1 Accent 5" w:semiHidden="0" w:uiPriority="67" w:unhideWhenUsed="0"/>
-    <w:lsdException w:name="Medium Grid 2 Accent 5" w:semiHidden="0" w:uiPriority="68" w:unhideWhenUsed="0"/>
-    <w:lsdException w:name="Medium Grid 3 Accent 5" w:semiHidden="0" w:uiPriority="69" w:unhideWhenUsed="0"/>
-    <w:lsdException w:name="Dark List Accent 5" w:semiHidden="0" w:uiPriority="70" w:unhideWhenUsed="0"/>
-    <w:lsdException w:name="Colorful Shading Accent 5" w:semiHidden="0" w:uiPriority="71" w:unhideWhenUsed="0"/>
-    <w:lsdException w:name="Colorful List Accent 5" w:semiHidden="0" w:uiPriority="72" w:unhideWhenUsed="0"/>
-    <w:lsdException w:name="Colorful Grid Accent 5" w:semiHidden="0" w:uiPriority="73" w:unhideWhenUsed="0"/>
-    <w:lsdException w:name="Light Shading Accent 6" w:semiHidden="0" w:uiPriority="60" w:unhideWhenUsed="0"/>
-    <w:lsdException w:name="Light List Accent 6" w:semiHidden="0" w:uiPriority="61" w:unhideWhenUsed="0"/>
-    <w:lsdException w:name="Light Grid Accent 6" w:semiHidden="0" w:uiPriority="62" w:unhideWhenUsed="0"/>
-    <w:lsdException w:name="Medium Shading 1 Accent 6" w:semiHidden="0" w:uiPriority="63" w:unhideWhenUsed="0"/>
-    <w:lsdException w:name="Medium Shading 2 Accent 6" w:semiHidden="0" w:uiPriority="64" w:unhideWhenUsed="0"/>
-    <w:lsdException w:name="Medium List 1 Accent 6" w:semiHidden="0" w:uiPriority="65" w:unhideWhenUsed="0"/>
-    <w:lsdException w:name="Medium List 2 Accent 6" w:semiHidden="0" w:uiPriority="66" w:unhideWhenUsed="0"/>
-    <w:lsdException w:name="Medium Grid 1 Accent 6" w:semiHidden="0" w:uiPriority="67" w:unhideWhenUsed="0"/>
-    <w:lsdException w:name="Medium Grid 2 Accent 6" w:semiHidden="0" w:uiPriority="68" w:unhideWhenUsed="0"/>
-    <w:lsdException w:name="Medium Grid 3 Accent 6" w:semiHidden="0" w:uiPriority="69" w:unhideWhenUsed="0"/>
-    <w:lsdException w:name="Dark List Accent 6" w:semiHidden="0" w:uiPriority="70" w:unhideWhenUsed="0"/>
-    <w:lsdException w:name="Colorful Shading Accent 6" w:semiHidden="0" w:uiPriority="71" w:unhideWhenUsed="0"/>
-    <w:lsdException w:name="Colorful List Accent 6" w:semiHidden="0" w:uiPriority="72" w:unhideWhenUsed="0"/>
-    <w:lsdException w:name="Colorful Grid Accent 6" w:semiHidden="0" w:uiPriority="73" w:unhideWhenUsed="0"/>
-    <w:lsdException w:name="Subtle Emphasis" w:semiHidden="0" w:uiPriority="19" w:unhideWhenUsed="0" w:qFormat="1"/>
-    <w:lsdException w:name="Intense Emphasis" w:semiHidden="0" w:uiPriority="21" w:unhideWhenUsed="0" w:qFormat="1"/>
-    <w:lsdException w:name="Subtle Reference" w:semiHidden="0" w:uiPriority="31" w:unhideWhenUsed="0" w:qFormat="1"/>
-    <w:lsdException w:name="Intense Reference" w:semiHidden="0" w:uiPriority="32" w:unhideWhenUsed="0" w:qFormat="1"/>
-    <w:lsdException w:name="Book Title" w:semiHidden="0" w:uiPriority="33" w:unhideWhenUsed="0" w:qFormat="1"/>
-    <w:lsdException w:name="Bibliography" w:uiPriority="37"/>
-    <w:lsdException w:name="TOC Heading" w:uiPriority="39" w:qFormat="1"/>
-  </w:latentStyles>
-  <w:style w:type="paragraph" w:default="1" w:styleId="Normal">
-    <w:name w:val="Normal"/>
-    <w:qFormat/>
-    <w:rsid w:val="00922EF1"/>
-  </w:style>
-  <w:style w:type="character" w:default="1" w:styleId="DefaultParagraphFont">
-    <w:name w:val="Default Paragraph Font"/>
-    <w:uiPriority w:val="1"/>
-    <w:semiHidden/>
-    <w:unhideWhenUsed/>
-  </w:style>
-  <w:style w:type="table" w:default="1" w:styleId="TableNormal">
-    <w:name w:val="Normal Table"/>
-    <w:uiPriority w:val="99"/>
-    <w:semiHidden/>
-    <w:unhideWhenUsed/>
-    <w:qFormat/>
-    <w:tblPr>
-      <w:tblInd w:w="0" w:type="dxa"/>
-      <w:tblCellMar>
-        <w:top w:w="0" w:type="dxa"/>
-        <w:left w:w="108" w:type="dxa"/>
-        <w:bottom w:w="0" w:type="dxa"/>
-        <w:right w:w="108" w:type="dxa"/>
-      </w:tblCellMar>
-    </w:tblPr>
-  </w:style>
-  <w:style w:type="numbering" w:default="1" w:styleId="NoList">
-    <w:name w:val="No List"/>
-    <w:uiPriority w:val="99"/>
-    <w:semiHidden/>
-    <w:unhideWhenUsed/>
-  </w:style>
-  <w:style w:type="paragraph" w:customStyle="1" w:styleId="2C9BEC28D8424F75AC3E6044FBE25B4B">
-    <w:name w:val="2C9BEC28D8424F75AC3E6044FBE25B4B"/>
-    <w:rsid w:val="008B394D"/>
-  </w:style>
-  <w:style w:type="paragraph" w:customStyle="1" w:styleId="94544768F47F4A068FF9BFBD5FC77E5D">
-    <w:name w:val="94544768F47F4A068FF9BFBD5FC77E5D"/>
-    <w:rsid w:val="008B394D"/>
-  </w:style>
-  <w:style w:type="paragraph" w:customStyle="1" w:styleId="D84921E35CD944119B0DEA3B86818D57">
-    <w:name w:val="D84921E35CD944119B0DEA3B86818D57"/>
-    <w:rsid w:val="008B394D"/>
-  </w:style>
-  <w:style w:type="paragraph" w:customStyle="1" w:styleId="0B119D57DB454C9188C23443134E0883">
-    <w:name w:val="0B119D57DB454C9188C23443134E0883"/>
-    <w:rsid w:val="008B394D"/>
-  </w:style>
-  <w:style w:type="paragraph" w:customStyle="1" w:styleId="CB6A8C78783B4E97843D80654EF13F11">
-    <w:name w:val="CB6A8C78783B4E97843D80654EF13F11"/>
-    <w:rsid w:val="008B394D"/>
-  </w:style>
-  <w:style w:type="paragraph" w:customStyle="1" w:styleId="6A1775E49AB745608412057F52987657">
-    <w:name w:val="6A1775E49AB745608412057F52987657"/>
-    <w:rsid w:val="008B394D"/>
-  </w:style>
-  <w:style w:type="paragraph" w:customStyle="1" w:styleId="C626E44E07294622863DFD4C131D0483">
-    <w:name w:val="C626E44E07294622863DFD4C131D0483"/>
-    <w:rsid w:val="008B394D"/>
-  </w:style>
-</w:styles>
-</file>
-
-<file path=word/glossary/webSettings.xml><?xml version="1.0" encoding="utf-8"?>
-<w:webSettings xmlns:r="http://schemas.openxmlformats.org/officeDocument/2006/relationships" xmlns:w="http://schemas.openxmlformats.org/wordprocessingml/2006/main">
-  <w:optimizeForBrowser/>
-</w:webSettings>
 </file>
 
 <file path=word/theme/theme1.xml><?xml version="1.0" encoding="utf-8"?>
@@ -18504,7 +18653,7 @@
 </file>
 
 <file path=customXml/itemProps2.xml><?xml version="1.0" encoding="utf-8"?>
-<ds:datastoreItem xmlns:ds="http://schemas.openxmlformats.org/officeDocument/2006/customXml" ds:itemID="{782FCF8C-362E-47B5-B6AF-9837784D7503}">
+<ds:datastoreItem xmlns:ds="http://schemas.openxmlformats.org/officeDocument/2006/customXml" ds:itemID="{2F34C956-907F-4DF3-A692-422987AB9801}">
   <ds:schemaRefs>
     <ds:schemaRef ds:uri="http://schemas.openxmlformats.org/officeDocument/2006/bibliography"/>
   </ds:schemaRefs>

</xml_diff>